<commit_message>
installation manual for fixing configuration related errors
</commit_message>
<xml_diff>
--- a/documentation/installation.docx
+++ b/documentation/installation.docx
@@ -1,10 +1,10 @@
 
 <file path=word/document.xml><?xml version="1.0" encoding="utf-8"?>
-<w:document xmlns:ve="http://schemas.openxmlformats.org/markup-compatibility/2006" xmlns:o="urn:schemas-microsoft-com:office:office" xmlns:r="http://schemas.openxmlformats.org/officeDocument/2006/relationships" xmlns:m="http://schemas.openxmlformats.org/officeDocument/2006/math" xmlns:v="urn:schemas-microsoft-com:vml" xmlns:wp="http://schemas.openxmlformats.org/drawingml/2006/wordprocessingDrawing" xmlns:w10="urn:schemas-microsoft-com:office:word" xmlns:w="http://schemas.openxmlformats.org/wordprocessingml/2006/main" xmlns:wne="http://schemas.microsoft.com/office/word/2006/wordml">
+<w:document xmlns:wpc="http://schemas.microsoft.com/office/word/2010/wordprocessingCanvas" xmlns:mc="http://schemas.openxmlformats.org/markup-compatibility/2006" xmlns:o="urn:schemas-microsoft-com:office:office" xmlns:r="http://schemas.openxmlformats.org/officeDocument/2006/relationships" xmlns:m="http://schemas.openxmlformats.org/officeDocument/2006/math" xmlns:v="urn:schemas-microsoft-com:vml" xmlns:wp14="http://schemas.microsoft.com/office/word/2010/wordprocessingDrawing" xmlns:wp="http://schemas.openxmlformats.org/drawingml/2006/wordprocessingDrawing" xmlns:w10="urn:schemas-microsoft-com:office:word" xmlns:w="http://schemas.openxmlformats.org/wordprocessingml/2006/main" xmlns:w14="http://schemas.microsoft.com/office/word/2010/wordml" xmlns:wpg="http://schemas.microsoft.com/office/word/2010/wordprocessingGroup" xmlns:wpi="http://schemas.microsoft.com/office/word/2010/wordprocessingInk" xmlns:wne="http://schemas.microsoft.com/office/word/2006/wordml" xmlns:wps="http://schemas.microsoft.com/office/word/2010/wordprocessingShape" mc:Ignorable="w14 wp14">
   <w:body>
     <w:p>
       <w:pPr>
-        <w:pStyle w:val="Heading1"/>
+        <w:pStyle w:val="berschrift1"/>
         <w:jc w:val="center"/>
         <w:rPr>
           <w:rFonts w:eastAsia="Times New Roman"/>
@@ -65,7 +65,7 @@
     </w:p>
     <w:p>
       <w:pPr>
-        <w:pStyle w:val="Heading2"/>
+        <w:pStyle w:val="berschrift2"/>
         <w:numPr>
           <w:ilvl w:val="0"/>
           <w:numId w:val="7"/>
@@ -326,39 +326,28 @@
           <w:szCs w:val="24"/>
           <w:lang w:val="en-GB" w:eastAsia="de-DE"/>
         </w:rPr>
-        <w:t>/</w:t>
-      </w:r>
-      <w:proofErr w:type="spellStart"/>
-      <w:r>
-        <w:rPr>
-          <w:rFonts w:ascii="Times New Roman" w:eastAsia="Times New Roman" w:hAnsi="Times New Roman" w:cs="Times New Roman"/>
-          <w:sz w:val="24"/>
-          <w:szCs w:val="24"/>
-          <w:lang w:val="en-GB" w:eastAsia="de-DE"/>
-        </w:rPr>
-        <w:t>libs</w:t>
-      </w:r>
-      <w:proofErr w:type="spellEnd"/>
-      <w:r>
-        <w:rPr>
-          <w:rFonts w:ascii="Times New Roman" w:eastAsia="Times New Roman" w:hAnsi="Times New Roman" w:cs="Times New Roman"/>
-          <w:sz w:val="24"/>
-          <w:szCs w:val="24"/>
-          <w:lang w:val="en-GB" w:eastAsia="de-DE"/>
-        </w:rPr>
-        <w:t>/</w:t>
-      </w:r>
-      <w:proofErr w:type="spellStart"/>
-      <w:r>
-        <w:rPr>
-          <w:rFonts w:ascii="Times New Roman" w:eastAsia="Times New Roman" w:hAnsi="Times New Roman" w:cs="Times New Roman"/>
-          <w:sz w:val="24"/>
-          <w:szCs w:val="24"/>
-          <w:lang w:val="en-GB" w:eastAsia="de-DE"/>
-        </w:rPr>
-        <w:t>qm-libs</w:t>
-      </w:r>
-      <w:proofErr w:type="spellEnd"/>
+        <w:t>/libs/</w:t>
+      </w:r>
+      <w:proofErr w:type="spellStart"/>
+      <w:r>
+        <w:rPr>
+          <w:rFonts w:ascii="Times New Roman" w:eastAsia="Times New Roman" w:hAnsi="Times New Roman" w:cs="Times New Roman"/>
+          <w:sz w:val="24"/>
+          <w:szCs w:val="24"/>
+          <w:lang w:val="en-GB" w:eastAsia="de-DE"/>
+        </w:rPr>
+        <w:t>qm</w:t>
+      </w:r>
+      <w:proofErr w:type="spellEnd"/>
+      <w:r>
+        <w:rPr>
+          <w:rFonts w:ascii="Times New Roman" w:eastAsia="Times New Roman" w:hAnsi="Times New Roman" w:cs="Times New Roman"/>
+          <w:sz w:val="24"/>
+          <w:szCs w:val="24"/>
+          <w:lang w:val="en-GB" w:eastAsia="de-DE"/>
+        </w:rPr>
+        <w:t>-libs</w:t>
+      </w:r>
     </w:p>
     <w:p>
       <w:pPr>
@@ -430,39 +419,8 @@
           <w:szCs w:val="24"/>
           <w:lang w:val="en-GB" w:eastAsia="de-DE"/>
         </w:rPr>
-        <w:t>/</w:t>
-      </w:r>
-      <w:proofErr w:type="spellStart"/>
-      <w:r>
-        <w:rPr>
-          <w:rFonts w:ascii="Times New Roman" w:eastAsia="Times New Roman" w:hAnsi="Times New Roman" w:cs="Times New Roman"/>
-          <w:sz w:val="24"/>
-          <w:szCs w:val="24"/>
-          <w:lang w:val="en-GB" w:eastAsia="de-DE"/>
-        </w:rPr>
-        <w:t>libs</w:t>
-      </w:r>
-      <w:proofErr w:type="spellEnd"/>
-      <w:r>
-        <w:rPr>
-          <w:rFonts w:ascii="Times New Roman" w:eastAsia="Times New Roman" w:hAnsi="Times New Roman" w:cs="Times New Roman"/>
-          <w:sz w:val="24"/>
-          <w:szCs w:val="24"/>
-          <w:lang w:val="en-GB" w:eastAsia="de-DE"/>
-        </w:rPr>
-        <w:t>/provided-</w:t>
-      </w:r>
-      <w:proofErr w:type="spellStart"/>
-      <w:r>
-        <w:rPr>
-          <w:rFonts w:ascii="Times New Roman" w:eastAsia="Times New Roman" w:hAnsi="Times New Roman" w:cs="Times New Roman"/>
-          <w:sz w:val="24"/>
-          <w:szCs w:val="24"/>
-          <w:lang w:val="en-GB" w:eastAsia="de-DE"/>
-        </w:rPr>
-        <w:t>libs</w:t>
-      </w:r>
-      <w:proofErr w:type="spellEnd"/>
+        <w:t>/libs/provided-libs</w:t>
+      </w:r>
     </w:p>
     <w:p>
       <w:pPr>
@@ -550,7 +508,27 @@
           <w:szCs w:val="24"/>
           <w:lang w:val="en-GB" w:eastAsia="de-DE"/>
         </w:rPr>
-        <w:t>: default artifact location of the QM Infrastructure settings</w:t>
+        <w:t xml:space="preserve">: default </w:t>
+      </w:r>
+      <w:proofErr w:type="spellStart"/>
+      <w:r>
+        <w:rPr>
+          <w:rFonts w:ascii="Times New Roman" w:eastAsia="Times New Roman" w:hAnsi="Times New Roman" w:cs="Times New Roman"/>
+          <w:sz w:val="24"/>
+          <w:szCs w:val="24"/>
+          <w:lang w:val="en-GB" w:eastAsia="de-DE"/>
+        </w:rPr>
+        <w:t>artifact</w:t>
+      </w:r>
+      <w:proofErr w:type="spellEnd"/>
+      <w:r>
+        <w:rPr>
+          <w:rFonts w:ascii="Times New Roman" w:eastAsia="Times New Roman" w:hAnsi="Times New Roman" w:cs="Times New Roman"/>
+          <w:sz w:val="24"/>
+          <w:szCs w:val="24"/>
+          <w:lang w:val="en-GB" w:eastAsia="de-DE"/>
+        </w:rPr>
+        <w:t xml:space="preserve"> location of the QM Infrastructure settings</w:t>
       </w:r>
     </w:p>
     <w:p>
@@ -642,6 +620,7 @@
         </w:rPr>
         <w:t xml:space="preserve"> installation containing </w:t>
       </w:r>
+      <w:proofErr w:type="spellStart"/>
       <w:r>
         <w:rPr>
           <w:rFonts w:ascii="Courier New" w:eastAsia="Times New Roman" w:hAnsi="Courier New" w:cs="Courier New"/>
@@ -650,6 +629,7 @@
         </w:rPr>
         <w:t>qm.cfg</w:t>
       </w:r>
+      <w:proofErr w:type="spellEnd"/>
       <w:r>
         <w:rPr>
           <w:rFonts w:ascii="Times New Roman" w:eastAsia="Times New Roman" w:hAnsi="Times New Roman" w:cs="Times New Roman"/>
@@ -1134,7 +1114,7 @@
         </w:rPr>
         <w:t xml:space="preserve">Download the latest version of all QM infrastructure libraries from </w:t>
       </w:r>
-      <w:hyperlink r:id="rId5" w:tooltip="http://jenkins.sse.uni-hildesheim.de/job/FullInfrastructure/ws/FullInfrastructure/" w:history="1">
+      <w:hyperlink r:id="rId6" w:tooltip="http://jenkins.sse.uni-hildesheim.de/job/FullInfrastructure/ws/FullInfrastructure/" w:history="1">
         <w:proofErr w:type="spellStart"/>
         <w:r>
           <w:rPr>
@@ -1175,7 +1155,17 @@
           <w:szCs w:val="24"/>
           <w:lang w:val="en-GB" w:eastAsia="de-DE"/>
         </w:rPr>
-        <w:t>qm-</w:t>
+        <w:t>qm</w:t>
+      </w:r>
+      <w:proofErr w:type="spellEnd"/>
+      <w:r>
+        <w:rPr>
+          <w:rFonts w:ascii="Times New Roman" w:eastAsia="Times New Roman" w:hAnsi="Times New Roman" w:cs="Times New Roman"/>
+          <w:sz w:val="24"/>
+          <w:szCs w:val="24"/>
+          <w:lang w:val="en-GB" w:eastAsia="de-DE"/>
+        </w:rPr>
+        <w:t>-</w:t>
       </w:r>
       <w:r>
         <w:rPr>
@@ -1185,106 +1175,36 @@
           <w:lang w:val="en-GB" w:eastAsia="de-DE"/>
         </w:rPr>
         <w:lastRenderedPageBreak/>
-        <w:t>libs</w:t>
-      </w:r>
-      <w:proofErr w:type="spellEnd"/>
-      <w:r>
-        <w:rPr>
-          <w:rFonts w:ascii="Times New Roman" w:eastAsia="Times New Roman" w:hAnsi="Times New Roman" w:cs="Times New Roman"/>
-          <w:sz w:val="24"/>
-          <w:szCs w:val="24"/>
-          <w:lang w:val="en-GB" w:eastAsia="de-DE"/>
-        </w:rPr>
-        <w:t xml:space="preserve"> and provided-</w:t>
-      </w:r>
-      <w:proofErr w:type="spellStart"/>
-      <w:r>
-        <w:rPr>
-          <w:rFonts w:ascii="Times New Roman" w:eastAsia="Times New Roman" w:hAnsi="Times New Roman" w:cs="Times New Roman"/>
-          <w:sz w:val="24"/>
-          <w:szCs w:val="24"/>
-          <w:lang w:val="en-GB" w:eastAsia="de-DE"/>
-        </w:rPr>
-        <w:t>libs</w:t>
-      </w:r>
-      <w:proofErr w:type="spellEnd"/>
-      <w:r>
-        <w:rPr>
-          <w:rFonts w:ascii="Times New Roman" w:eastAsia="Times New Roman" w:hAnsi="Times New Roman" w:cs="Times New Roman"/>
-          <w:sz w:val="24"/>
-          <w:szCs w:val="24"/>
-          <w:lang w:val="en-GB" w:eastAsia="de-DE"/>
-        </w:rPr>
-        <w:t xml:space="preserve">. Both the </w:t>
-      </w:r>
-      <w:proofErr w:type="spellStart"/>
-      <w:r>
-        <w:rPr>
-          <w:rFonts w:ascii="Times New Roman" w:eastAsia="Times New Roman" w:hAnsi="Times New Roman" w:cs="Times New Roman"/>
-          <w:sz w:val="24"/>
-          <w:szCs w:val="24"/>
-          <w:lang w:val="en-GB" w:eastAsia="de-DE"/>
-        </w:rPr>
-        <w:t>qm-libs</w:t>
-      </w:r>
-      <w:proofErr w:type="spellEnd"/>
-      <w:r>
-        <w:rPr>
-          <w:rFonts w:ascii="Times New Roman" w:eastAsia="Times New Roman" w:hAnsi="Times New Roman" w:cs="Times New Roman"/>
-          <w:sz w:val="24"/>
-          <w:szCs w:val="24"/>
-          <w:lang w:val="en-GB" w:eastAsia="de-DE"/>
-        </w:rPr>
-        <w:t xml:space="preserve"> and the provided-</w:t>
-      </w:r>
-      <w:proofErr w:type="spellStart"/>
-      <w:r>
-        <w:rPr>
-          <w:rFonts w:ascii="Times New Roman" w:eastAsia="Times New Roman" w:hAnsi="Times New Roman" w:cs="Times New Roman"/>
-          <w:sz w:val="24"/>
-          <w:szCs w:val="24"/>
-          <w:lang w:val="en-GB" w:eastAsia="de-DE"/>
-        </w:rPr>
-        <w:t>libs</w:t>
-      </w:r>
-      <w:proofErr w:type="spellEnd"/>
-      <w:r>
-        <w:rPr>
-          <w:rFonts w:ascii="Times New Roman" w:eastAsia="Times New Roman" w:hAnsi="Times New Roman" w:cs="Times New Roman"/>
-          <w:sz w:val="24"/>
-          <w:szCs w:val="24"/>
-          <w:lang w:val="en-GB" w:eastAsia="de-DE"/>
-        </w:rPr>
-        <w:t xml:space="preserve"> are needed for the QM infrastru</w:t>
-      </w:r>
-      <w:r>
-        <w:rPr>
-          <w:rFonts w:ascii="Times New Roman" w:eastAsia="Times New Roman" w:hAnsi="Times New Roman" w:cs="Times New Roman"/>
-          <w:sz w:val="24"/>
-          <w:szCs w:val="24"/>
-          <w:lang w:val="en-GB" w:eastAsia="de-DE"/>
-        </w:rPr>
-        <w:t>cture while the provided-</w:t>
-      </w:r>
-      <w:proofErr w:type="spellStart"/>
-      <w:r>
-        <w:rPr>
-          <w:rFonts w:ascii="Times New Roman" w:eastAsia="Times New Roman" w:hAnsi="Times New Roman" w:cs="Times New Roman"/>
-          <w:sz w:val="24"/>
-          <w:szCs w:val="24"/>
-          <w:lang w:val="en-GB" w:eastAsia="de-DE"/>
-        </w:rPr>
-        <w:t>libs</w:t>
-      </w:r>
-      <w:proofErr w:type="spellEnd"/>
-      <w:r>
-        <w:rPr>
-          <w:rFonts w:ascii="Times New Roman" w:eastAsia="Times New Roman" w:hAnsi="Times New Roman" w:cs="Times New Roman"/>
-          <w:sz w:val="24"/>
-          <w:szCs w:val="24"/>
-          <w:lang w:val="en-GB" w:eastAsia="de-DE"/>
-        </w:rPr>
-        <w:t xml:space="preserve"> are</w:t>
+        <w:t xml:space="preserve">libs and provided-libs. Both the </w:t>
+      </w:r>
+      <w:proofErr w:type="spellStart"/>
+      <w:r>
+        <w:rPr>
+          <w:rFonts w:ascii="Times New Roman" w:eastAsia="Times New Roman" w:hAnsi="Times New Roman" w:cs="Times New Roman"/>
+          <w:sz w:val="24"/>
+          <w:szCs w:val="24"/>
+          <w:lang w:val="en-GB" w:eastAsia="de-DE"/>
+        </w:rPr>
+        <w:t>qm</w:t>
+      </w:r>
+      <w:proofErr w:type="spellEnd"/>
+      <w:r>
+        <w:rPr>
+          <w:rFonts w:ascii="Times New Roman" w:eastAsia="Times New Roman" w:hAnsi="Times New Roman" w:cs="Times New Roman"/>
+          <w:sz w:val="24"/>
+          <w:szCs w:val="24"/>
+          <w:lang w:val="en-GB" w:eastAsia="de-DE"/>
+        </w:rPr>
+        <w:t>-libs and the provided-libs are needed for the QM infrastru</w:t>
+      </w:r>
+      <w:r>
+        <w:rPr>
+          <w:rFonts w:ascii="Times New Roman" w:eastAsia="Times New Roman" w:hAnsi="Times New Roman" w:cs="Times New Roman"/>
+          <w:sz w:val="24"/>
+          <w:szCs w:val="24"/>
+          <w:lang w:val="en-GB" w:eastAsia="de-DE"/>
+        </w:rPr>
+        <w:t>cture while the provided-libs are</w:t>
       </w:r>
       <w:r>
         <w:rPr>
@@ -1358,27 +1278,7 @@
           <w:szCs w:val="24"/>
           <w:lang w:val="en-GB" w:eastAsia="de-DE"/>
         </w:rPr>
-        <w:t>/</w:t>
-      </w:r>
-      <w:proofErr w:type="spellStart"/>
-      <w:r>
-        <w:rPr>
-          <w:rFonts w:ascii="Times New Roman" w:eastAsia="Times New Roman" w:hAnsi="Times New Roman" w:cs="Times New Roman"/>
-          <w:sz w:val="24"/>
-          <w:szCs w:val="24"/>
-          <w:lang w:val="en-GB" w:eastAsia="de-DE"/>
-        </w:rPr>
-        <w:t>libs</w:t>
-      </w:r>
-      <w:proofErr w:type="spellEnd"/>
-      <w:r>
-        <w:rPr>
-          <w:rFonts w:ascii="Times New Roman" w:eastAsia="Times New Roman" w:hAnsi="Times New Roman" w:cs="Times New Roman"/>
-          <w:sz w:val="24"/>
-          <w:szCs w:val="24"/>
-          <w:lang w:val="en-GB" w:eastAsia="de-DE"/>
-        </w:rPr>
-        <w:t>.</w:t>
+        <w:t>/libs.</w:t>
       </w:r>
     </w:p>
     <w:p>
@@ -1524,6 +1424,108 @@
           <w:szCs w:val="24"/>
           <w:lang w:val="en-GB" w:eastAsia="de-DE"/>
         </w:rPr>
+        <w:t xml:space="preserve">/libs/provided-libs to the Storm </w:t>
+      </w:r>
+      <w:proofErr w:type="spellStart"/>
+      <w:r>
+        <w:rPr>
+          <w:rFonts w:ascii="Times New Roman" w:eastAsia="Times New Roman" w:hAnsi="Times New Roman" w:cs="Times New Roman"/>
+          <w:sz w:val="24"/>
+          <w:szCs w:val="24"/>
+          <w:lang w:val="en-GB" w:eastAsia="de-DE"/>
+        </w:rPr>
+        <w:t>classpth</w:t>
+      </w:r>
+      <w:proofErr w:type="spellEnd"/>
+      <w:r>
+        <w:rPr>
+          <w:rFonts w:ascii="Times New Roman" w:eastAsia="Times New Roman" w:hAnsi="Times New Roman" w:cs="Times New Roman"/>
+          <w:sz w:val="24"/>
+          <w:szCs w:val="24"/>
+          <w:lang w:val="en-GB" w:eastAsia="de-DE"/>
+        </w:rPr>
+        <w:t xml:space="preserve">. Basically, the Storm script is located in /storm installation path/bin. Please find the </w:t>
+      </w:r>
+      <w:proofErr w:type="spellStart"/>
+      <w:r>
+        <w:rPr>
+          <w:rFonts w:ascii="Times New Roman" w:eastAsia="Times New Roman" w:hAnsi="Times New Roman" w:cs="Times New Roman"/>
+          <w:sz w:val="24"/>
+          <w:szCs w:val="24"/>
+          <w:lang w:val="en-GB" w:eastAsia="de-DE"/>
+        </w:rPr>
+        <w:t>get_classpath</w:t>
+      </w:r>
+      <w:proofErr w:type="spellEnd"/>
+      <w:r>
+        <w:rPr>
+          <w:rFonts w:ascii="Times New Roman" w:eastAsia="Times New Roman" w:hAnsi="Times New Roman" w:cs="Times New Roman"/>
+          <w:sz w:val="24"/>
+          <w:szCs w:val="24"/>
+          <w:lang w:val="en-GB" w:eastAsia="de-DE"/>
+        </w:rPr>
+        <w:t xml:space="preserve"> method in the storm script and add the code </w:t>
+      </w:r>
+      <w:proofErr w:type="spellStart"/>
+      <w:proofErr w:type="gramStart"/>
+      <w:r>
+        <w:rPr>
+          <w:rFonts w:ascii="Times New Roman" w:eastAsia="Times New Roman" w:hAnsi="Times New Roman" w:cs="Times New Roman"/>
+          <w:sz w:val="24"/>
+          <w:szCs w:val="24"/>
+          <w:lang w:val="en-GB" w:eastAsia="de-DE"/>
+        </w:rPr>
+        <w:t>ret.extend</w:t>
+      </w:r>
+      <w:proofErr w:type="spellEnd"/>
+      <w:r>
+        <w:rPr>
+          <w:rFonts w:ascii="Times New Roman" w:eastAsia="Times New Roman" w:hAnsi="Times New Roman" w:cs="Times New Roman"/>
+          <w:sz w:val="24"/>
+          <w:szCs w:val="24"/>
+          <w:lang w:val="en-GB" w:eastAsia="de-DE"/>
+        </w:rPr>
+        <w:t>(</w:t>
+      </w:r>
+      <w:proofErr w:type="spellStart"/>
+      <w:proofErr w:type="gramEnd"/>
+      <w:r>
+        <w:rPr>
+          <w:rFonts w:ascii="Times New Roman" w:eastAsia="Times New Roman" w:hAnsi="Times New Roman" w:cs="Times New Roman"/>
+          <w:sz w:val="24"/>
+          <w:szCs w:val="24"/>
+          <w:lang w:val="en-GB" w:eastAsia="de-DE"/>
+        </w:rPr>
+        <w:t>get_jars_full</w:t>
+      </w:r>
+      <w:proofErr w:type="spellEnd"/>
+      <w:r>
+        <w:rPr>
+          <w:rFonts w:ascii="Times New Roman" w:eastAsia="Times New Roman" w:hAnsi="Times New Roman" w:cs="Times New Roman"/>
+          <w:sz w:val="24"/>
+          <w:szCs w:val="24"/>
+          <w:lang w:val="en-GB" w:eastAsia="de-DE"/>
+        </w:rPr>
+        <w:t>(“/</w:t>
+      </w:r>
+      <w:proofErr w:type="spellStart"/>
+      <w:r>
+        <w:rPr>
+          <w:rFonts w:ascii="Times New Roman" w:eastAsia="Times New Roman" w:hAnsi="Times New Roman" w:cs="Times New Roman"/>
+          <w:sz w:val="24"/>
+          <w:szCs w:val="24"/>
+          <w:lang w:val="en-GB" w:eastAsia="de-DE"/>
+        </w:rPr>
+        <w:t>var</w:t>
+      </w:r>
+      <w:proofErr w:type="spellEnd"/>
+      <w:r>
+        <w:rPr>
+          <w:rFonts w:ascii="Times New Roman" w:eastAsia="Times New Roman" w:hAnsi="Times New Roman" w:cs="Times New Roman"/>
+          <w:sz w:val="24"/>
+          <w:szCs w:val="24"/>
+          <w:lang w:val="en-GB" w:eastAsia="de-DE"/>
+        </w:rPr>
         <w:t>/</w:t>
       </w:r>
       <w:proofErr w:type="spellStart"/>
@@ -1534,148 +1536,6 @@
           <w:szCs w:val="24"/>
           <w:lang w:val="en-GB" w:eastAsia="de-DE"/>
         </w:rPr>
-        <w:t>libs</w:t>
-      </w:r>
-      <w:proofErr w:type="spellEnd"/>
-      <w:r>
-        <w:rPr>
-          <w:rFonts w:ascii="Times New Roman" w:eastAsia="Times New Roman" w:hAnsi="Times New Roman" w:cs="Times New Roman"/>
-          <w:sz w:val="24"/>
-          <w:szCs w:val="24"/>
-          <w:lang w:val="en-GB" w:eastAsia="de-DE"/>
-        </w:rPr>
-        <w:t>/provided-</w:t>
-      </w:r>
-      <w:proofErr w:type="spellStart"/>
-      <w:r>
-        <w:rPr>
-          <w:rFonts w:ascii="Times New Roman" w:eastAsia="Times New Roman" w:hAnsi="Times New Roman" w:cs="Times New Roman"/>
-          <w:sz w:val="24"/>
-          <w:szCs w:val="24"/>
-          <w:lang w:val="en-GB" w:eastAsia="de-DE"/>
-        </w:rPr>
-        <w:t>libs</w:t>
-      </w:r>
-      <w:proofErr w:type="spellEnd"/>
-      <w:r>
-        <w:rPr>
-          <w:rFonts w:ascii="Times New Roman" w:eastAsia="Times New Roman" w:hAnsi="Times New Roman" w:cs="Times New Roman"/>
-          <w:sz w:val="24"/>
-          <w:szCs w:val="24"/>
-          <w:lang w:val="en-GB" w:eastAsia="de-DE"/>
-        </w:rPr>
-        <w:t xml:space="preserve"> to the Storm </w:t>
-      </w:r>
-      <w:proofErr w:type="spellStart"/>
-      <w:r>
-        <w:rPr>
-          <w:rFonts w:ascii="Times New Roman" w:eastAsia="Times New Roman" w:hAnsi="Times New Roman" w:cs="Times New Roman"/>
-          <w:sz w:val="24"/>
-          <w:szCs w:val="24"/>
-          <w:lang w:val="en-GB" w:eastAsia="de-DE"/>
-        </w:rPr>
-        <w:t>classpth</w:t>
-      </w:r>
-      <w:proofErr w:type="spellEnd"/>
-      <w:r>
-        <w:rPr>
-          <w:rFonts w:ascii="Times New Roman" w:eastAsia="Times New Roman" w:hAnsi="Times New Roman" w:cs="Times New Roman"/>
-          <w:sz w:val="24"/>
-          <w:szCs w:val="24"/>
-          <w:lang w:val="en-GB" w:eastAsia="de-DE"/>
-        </w:rPr>
-        <w:t xml:space="preserve">. Basically, the Storm script is located in /storm installation path/bin. Please find the </w:t>
-      </w:r>
-      <w:proofErr w:type="spellStart"/>
-      <w:r>
-        <w:rPr>
-          <w:rFonts w:ascii="Times New Roman" w:eastAsia="Times New Roman" w:hAnsi="Times New Roman" w:cs="Times New Roman"/>
-          <w:sz w:val="24"/>
-          <w:szCs w:val="24"/>
-          <w:lang w:val="en-GB" w:eastAsia="de-DE"/>
-        </w:rPr>
-        <w:t>get_classpath</w:t>
-      </w:r>
-      <w:proofErr w:type="spellEnd"/>
-      <w:r>
-        <w:rPr>
-          <w:rFonts w:ascii="Times New Roman" w:eastAsia="Times New Roman" w:hAnsi="Times New Roman" w:cs="Times New Roman"/>
-          <w:sz w:val="24"/>
-          <w:szCs w:val="24"/>
-          <w:lang w:val="en-GB" w:eastAsia="de-DE"/>
-        </w:rPr>
-        <w:t xml:space="preserve"> method in the storm script and add the code </w:t>
-      </w:r>
-      <w:proofErr w:type="spellStart"/>
-      <w:proofErr w:type="gramStart"/>
-      <w:r>
-        <w:rPr>
-          <w:rFonts w:ascii="Times New Roman" w:eastAsia="Times New Roman" w:hAnsi="Times New Roman" w:cs="Times New Roman"/>
-          <w:sz w:val="24"/>
-          <w:szCs w:val="24"/>
-          <w:lang w:val="en-GB" w:eastAsia="de-DE"/>
-        </w:rPr>
-        <w:t>ret.extend</w:t>
-      </w:r>
-      <w:proofErr w:type="spellEnd"/>
-      <w:r>
-        <w:rPr>
-          <w:rFonts w:ascii="Times New Roman" w:eastAsia="Times New Roman" w:hAnsi="Times New Roman" w:cs="Times New Roman"/>
-          <w:sz w:val="24"/>
-          <w:szCs w:val="24"/>
-          <w:lang w:val="en-GB" w:eastAsia="de-DE"/>
-        </w:rPr>
-        <w:t>(</w:t>
-      </w:r>
-      <w:proofErr w:type="spellStart"/>
-      <w:proofErr w:type="gramEnd"/>
-      <w:r>
-        <w:rPr>
-          <w:rFonts w:ascii="Times New Roman" w:eastAsia="Times New Roman" w:hAnsi="Times New Roman" w:cs="Times New Roman"/>
-          <w:sz w:val="24"/>
-          <w:szCs w:val="24"/>
-          <w:lang w:val="en-GB" w:eastAsia="de-DE"/>
-        </w:rPr>
-        <w:t>get_jars_full</w:t>
-      </w:r>
-      <w:proofErr w:type="spellEnd"/>
-      <w:r>
-        <w:rPr>
-          <w:rFonts w:ascii="Times New Roman" w:eastAsia="Times New Roman" w:hAnsi="Times New Roman" w:cs="Times New Roman"/>
-          <w:sz w:val="24"/>
-          <w:szCs w:val="24"/>
-          <w:lang w:val="en-GB" w:eastAsia="de-DE"/>
-        </w:rPr>
-        <w:t>(“/</w:t>
-      </w:r>
-      <w:proofErr w:type="spellStart"/>
-      <w:r>
-        <w:rPr>
-          <w:rFonts w:ascii="Times New Roman" w:eastAsia="Times New Roman" w:hAnsi="Times New Roman" w:cs="Times New Roman"/>
-          <w:sz w:val="24"/>
-          <w:szCs w:val="24"/>
-          <w:lang w:val="en-GB" w:eastAsia="de-DE"/>
-        </w:rPr>
-        <w:t>var</w:t>
-      </w:r>
-      <w:proofErr w:type="spellEnd"/>
-      <w:r>
-        <w:rPr>
-          <w:rFonts w:ascii="Times New Roman" w:eastAsia="Times New Roman" w:hAnsi="Times New Roman" w:cs="Times New Roman"/>
-          <w:sz w:val="24"/>
-          <w:szCs w:val="24"/>
-          <w:lang w:val="en-GB" w:eastAsia="de-DE"/>
-        </w:rPr>
-        <w:t>/</w:t>
-      </w:r>
-      <w:proofErr w:type="spellStart"/>
-      <w:r>
-        <w:rPr>
-          <w:rFonts w:ascii="Times New Roman" w:eastAsia="Times New Roman" w:hAnsi="Times New Roman" w:cs="Times New Roman"/>
-          <w:sz w:val="24"/>
-          <w:szCs w:val="24"/>
-          <w:lang w:val="en-GB" w:eastAsia="de-DE"/>
-        </w:rPr>
         <w:t>nfs</w:t>
       </w:r>
       <w:proofErr w:type="spellEnd"/>
@@ -1686,47 +1546,7 @@
           <w:szCs w:val="24"/>
           <w:lang w:val="en-GB" w:eastAsia="de-DE"/>
         </w:rPr>
-        <w:t>/</w:t>
-      </w:r>
-      <w:proofErr w:type="spellStart"/>
-      <w:r>
-        <w:rPr>
-          <w:rFonts w:ascii="Times New Roman" w:eastAsia="Times New Roman" w:hAnsi="Times New Roman" w:cs="Times New Roman"/>
-          <w:sz w:val="24"/>
-          <w:szCs w:val="24"/>
-          <w:lang w:val="en-GB" w:eastAsia="de-DE"/>
-        </w:rPr>
-        <w:t>libs</w:t>
-      </w:r>
-      <w:proofErr w:type="spellEnd"/>
-      <w:r>
-        <w:rPr>
-          <w:rFonts w:ascii="Times New Roman" w:eastAsia="Times New Roman" w:hAnsi="Times New Roman" w:cs="Times New Roman"/>
-          <w:sz w:val="24"/>
-          <w:szCs w:val="24"/>
-          <w:lang w:val="en-GB" w:eastAsia="de-DE"/>
-        </w:rPr>
-        <w:t>/provided-</w:t>
-      </w:r>
-      <w:proofErr w:type="spellStart"/>
-      <w:r>
-        <w:rPr>
-          <w:rFonts w:ascii="Times New Roman" w:eastAsia="Times New Roman" w:hAnsi="Times New Roman" w:cs="Times New Roman"/>
-          <w:sz w:val="24"/>
-          <w:szCs w:val="24"/>
-          <w:lang w:val="en-GB" w:eastAsia="de-DE"/>
-        </w:rPr>
-        <w:t>libs</w:t>
-      </w:r>
-      <w:proofErr w:type="spellEnd"/>
-      <w:r>
-        <w:rPr>
-          <w:rFonts w:ascii="Times New Roman" w:eastAsia="Times New Roman" w:hAnsi="Times New Roman" w:cs="Times New Roman"/>
-          <w:sz w:val="24"/>
-          <w:szCs w:val="24"/>
-          <w:lang w:val="en-GB" w:eastAsia="de-DE"/>
-        </w:rPr>
-        <w:t>”)) before the method returns.</w:t>
+        <w:t>/libs/provided-libs”)) before the method returns.</w:t>
       </w:r>
     </w:p>
     <w:p>
@@ -1811,7 +1631,7 @@
       <w:commentRangeEnd w:id="0"/>
       <w:r>
         <w:rPr>
-          <w:rStyle w:val="CommentReference"/>
+          <w:rStyle w:val="Kommentarzeichen"/>
         </w:rPr>
         <w:commentReference w:id="0"/>
       </w:r>
@@ -1929,7 +1749,7 @@
       <w:commentRangeEnd w:id="1"/>
       <w:r>
         <w:rPr>
-          <w:rStyle w:val="CommentReference"/>
+          <w:rStyle w:val="Kommentarzeichen"/>
         </w:rPr>
         <w:commentReference w:id="1"/>
       </w:r>
@@ -2022,7 +1842,27 @@
           <w:szCs w:val="24"/>
           <w:lang w:val="en-GB" w:eastAsia="de-DE"/>
         </w:rPr>
-        <w:t xml:space="preserve"> system under /etc/</w:t>
+        <w:t xml:space="preserve"> system under /</w:t>
+      </w:r>
+      <w:proofErr w:type="spellStart"/>
+      <w:r>
+        <w:rPr>
+          <w:rFonts w:ascii="Times New Roman" w:eastAsia="Times New Roman" w:hAnsi="Times New Roman" w:cs="Times New Roman"/>
+          <w:sz w:val="24"/>
+          <w:szCs w:val="24"/>
+          <w:lang w:val="en-GB" w:eastAsia="de-DE"/>
+        </w:rPr>
+        <w:t>etc</w:t>
+      </w:r>
+      <w:proofErr w:type="spellEnd"/>
+      <w:r>
+        <w:rPr>
+          <w:rFonts w:ascii="Times New Roman" w:eastAsia="Times New Roman" w:hAnsi="Times New Roman" w:cs="Times New Roman"/>
+          <w:sz w:val="24"/>
+          <w:szCs w:val="24"/>
+          <w:lang w:val="en-GB" w:eastAsia="de-DE"/>
+        </w:rPr>
+        <w:t>/</w:t>
       </w:r>
       <w:proofErr w:type="spellStart"/>
       <w:r>
@@ -2107,14 +1947,30 @@
           <w:szCs w:val="24"/>
           <w:lang w:val="en-GB" w:eastAsia="de-DE"/>
         </w:rPr>
-        <w:t xml:space="preserve">Modify qm.cfg (configuration of cli.sh) and </w:t>
-      </w:r>
-      <w:proofErr w:type="spellStart"/>
-      <w:r>
-        <w:rPr>
-          <w:rFonts w:ascii="Times New Roman" w:eastAsia="Times New Roman" w:hAnsi="Times New Roman" w:cs="Times New Roman"/>
-          <w:sz w:val="24"/>
-          <w:szCs w:val="24"/>
+        <w:t xml:space="preserve">Modify </w:t>
+      </w:r>
+      <w:r>
+        <w:rPr>
+          <w:rFonts w:ascii="Courier New" w:eastAsia="Times New Roman" w:hAnsi="Courier New" w:cs="Courier New"/>
+          <w:sz w:val="20"/>
+          <w:lang w:val="en-GB" w:eastAsia="de-DE"/>
+        </w:rPr>
+        <w:t>qm.cfg</w:t>
+      </w:r>
+      <w:r>
+        <w:rPr>
+          <w:rFonts w:ascii="Times New Roman" w:eastAsia="Times New Roman" w:hAnsi="Times New Roman" w:cs="Times New Roman"/>
+          <w:sz w:val="24"/>
+          <w:szCs w:val="24"/>
+          <w:lang w:val="en-GB" w:eastAsia="de-DE"/>
+        </w:rPr>
+        <w:t xml:space="preserve"> (configuration of cli.sh) and </w:t>
+      </w:r>
+      <w:proofErr w:type="spellStart"/>
+      <w:r>
+        <w:rPr>
+          <w:rFonts w:ascii="Courier New" w:eastAsia="Times New Roman" w:hAnsi="Courier New" w:cs="Courier New"/>
+          <w:sz w:val="20"/>
           <w:lang w:val="en-GB" w:eastAsia="de-DE"/>
         </w:rPr>
         <w:t>qm.infrastructure.cfg</w:t>
@@ -2171,27 +2027,27 @@
           <w:szCs w:val="24"/>
           <w:lang w:val="en-GB" w:eastAsia="de-DE"/>
         </w:rPr>
-        <w:t xml:space="preserve"> to the machine running the infrastructure (</w:t>
-      </w:r>
-      <w:proofErr w:type="spellStart"/>
-      <w:r>
-        <w:rPr>
-          <w:rFonts w:ascii="Times New Roman" w:eastAsia="Times New Roman" w:hAnsi="Times New Roman" w:cs="Times New Roman"/>
-          <w:sz w:val="24"/>
-          <w:szCs w:val="24"/>
-          <w:lang w:val="en-GB" w:eastAsia="de-DE"/>
-        </w:rPr>
-        <w:t>localhost</w:t>
-      </w:r>
-      <w:proofErr w:type="spellEnd"/>
-      <w:r>
-        <w:rPr>
-          <w:rFonts w:ascii="Times New Roman" w:eastAsia="Times New Roman" w:hAnsi="Times New Roman" w:cs="Times New Roman"/>
-          <w:sz w:val="24"/>
-          <w:szCs w:val="24"/>
-          <w:lang w:val="en-GB" w:eastAsia="de-DE"/>
-        </w:rPr>
-        <w:t xml:space="preserve"> only for qm.cfg or for local cluster tests)</w:t>
+        <w:t xml:space="preserve"> to the machine running the infrastructure (localhost only for </w:t>
+      </w:r>
+      <w:proofErr w:type="spellStart"/>
+      <w:r>
+        <w:rPr>
+          <w:rFonts w:ascii="Times New Roman" w:eastAsia="Times New Roman" w:hAnsi="Times New Roman" w:cs="Times New Roman"/>
+          <w:sz w:val="24"/>
+          <w:szCs w:val="24"/>
+          <w:lang w:val="en-GB" w:eastAsia="de-DE"/>
+        </w:rPr>
+        <w:t>qm.cfg</w:t>
+      </w:r>
+      <w:proofErr w:type="spellEnd"/>
+      <w:r>
+        <w:rPr>
+          <w:rFonts w:ascii="Times New Roman" w:eastAsia="Times New Roman" w:hAnsi="Times New Roman" w:cs="Times New Roman"/>
+          <w:sz w:val="24"/>
+          <w:szCs w:val="24"/>
+          <w:lang w:val="en-GB" w:eastAsia="de-DE"/>
+        </w:rPr>
+        <w:t xml:space="preserve"> or for local cluster tests)</w:t>
       </w:r>
     </w:p>
     <w:p>
@@ -2716,10 +2572,962 @@
           <w:rFonts w:ascii="Times New Roman" w:eastAsia="Times New Roman" w:hAnsi="Times New Roman" w:cs="Times New Roman"/>
           <w:sz w:val="24"/>
           <w:szCs w:val="24"/>
-          <w:lang w:val="en-GB" w:eastAsia="de-DE"/>
-        </w:rPr>
-        <w:t>Adjust the logback.xml according to your needs.</w:t>
-      </w:r>
+          <w:lang w:val="en-US" w:eastAsia="de-DE"/>
+        </w:rPr>
+        <w:t xml:space="preserve">Unfortunately, the </w:t>
+      </w:r>
+      <w:proofErr w:type="spellStart"/>
+      <w:r>
+        <w:rPr>
+          <w:rFonts w:ascii="Times New Roman" w:eastAsia="Times New Roman" w:hAnsi="Times New Roman" w:cs="Times New Roman"/>
+          <w:sz w:val="24"/>
+          <w:szCs w:val="24"/>
+          <w:lang w:val="en-US" w:eastAsia="de-DE"/>
+        </w:rPr>
+        <w:t>QualiMaster</w:t>
+      </w:r>
+      <w:proofErr w:type="spellEnd"/>
+      <w:r>
+        <w:rPr>
+          <w:rFonts w:ascii="Times New Roman" w:eastAsia="Times New Roman" w:hAnsi="Times New Roman" w:cs="Times New Roman"/>
+          <w:sz w:val="24"/>
+          <w:szCs w:val="24"/>
+          <w:lang w:val="en-US" w:eastAsia="de-DE"/>
+        </w:rPr>
+        <w:t xml:space="preserve"> infrastructure expects the configuration files at different locations according to the running component (or how the component was started). The creation of the following symbolic links should overcome this problem (currently only needed for the </w:t>
+      </w:r>
+      <w:r>
+        <w:rPr>
+          <w:rFonts w:ascii="Courier New" w:eastAsia="Times New Roman" w:hAnsi="Courier New" w:cs="Courier New"/>
+          <w:sz w:val="20"/>
+          <w:szCs w:val="20"/>
+          <w:lang w:val="en-US" w:eastAsia="de-DE"/>
+        </w:rPr>
+        <w:t>/</w:t>
+      </w:r>
+      <w:proofErr w:type="spellStart"/>
+      <w:r>
+        <w:rPr>
+          <w:rFonts w:ascii="Courier New" w:eastAsia="Times New Roman" w:hAnsi="Courier New" w:cs="Courier New"/>
+          <w:sz w:val="20"/>
+          <w:szCs w:val="20"/>
+          <w:lang w:val="en-US" w:eastAsia="de-DE"/>
+        </w:rPr>
+        <w:t>var</w:t>
+      </w:r>
+      <w:proofErr w:type="spellEnd"/>
+      <w:r>
+        <w:rPr>
+          <w:rFonts w:ascii="Courier New" w:eastAsia="Times New Roman" w:hAnsi="Courier New" w:cs="Courier New"/>
+          <w:sz w:val="20"/>
+          <w:szCs w:val="20"/>
+          <w:lang w:val="en-US" w:eastAsia="de-DE"/>
+        </w:rPr>
+        <w:t>/</w:t>
+      </w:r>
+      <w:proofErr w:type="spellStart"/>
+      <w:r>
+        <w:rPr>
+          <w:rFonts w:ascii="Courier New" w:eastAsia="Times New Roman" w:hAnsi="Courier New" w:cs="Courier New"/>
+          <w:sz w:val="20"/>
+          <w:szCs w:val="20"/>
+          <w:lang w:val="en-US" w:eastAsia="de-DE"/>
+        </w:rPr>
+        <w:t>nfs</w:t>
+      </w:r>
+      <w:proofErr w:type="spellEnd"/>
+      <w:r>
+        <w:rPr>
+          <w:rFonts w:ascii="Courier New" w:eastAsia="Times New Roman" w:hAnsi="Courier New" w:cs="Courier New"/>
+          <w:sz w:val="20"/>
+          <w:szCs w:val="20"/>
+          <w:lang w:val="en-US" w:eastAsia="de-DE"/>
+        </w:rPr>
+        <w:t>/</w:t>
+      </w:r>
+      <w:proofErr w:type="spellStart"/>
+      <w:r>
+        <w:rPr>
+          <w:rFonts w:ascii="Courier New" w:eastAsia="Times New Roman" w:hAnsi="Courier New" w:cs="Courier New"/>
+          <w:sz w:val="20"/>
+          <w:szCs w:val="20"/>
+          <w:lang w:val="en-US" w:eastAsia="de-DE"/>
+        </w:rPr>
+        <w:t>qm</w:t>
+      </w:r>
+      <w:proofErr w:type="spellEnd"/>
+      <w:r>
+        <w:rPr>
+          <w:rFonts w:ascii="Courier New" w:eastAsia="Times New Roman" w:hAnsi="Courier New" w:cs="Courier New"/>
+          <w:sz w:val="20"/>
+          <w:szCs w:val="20"/>
+          <w:lang w:val="en-US" w:eastAsia="de-DE"/>
+        </w:rPr>
+        <w:t>/</w:t>
+      </w:r>
+      <w:proofErr w:type="spellStart"/>
+      <w:r>
+        <w:rPr>
+          <w:rFonts w:ascii="Courier New" w:eastAsia="Times New Roman" w:hAnsi="Courier New" w:cs="Courier New"/>
+          <w:sz w:val="20"/>
+          <w:szCs w:val="20"/>
+          <w:lang w:val="en-US" w:eastAsia="de-DE"/>
+        </w:rPr>
+        <w:t>qm.infrastructure.cfg</w:t>
+      </w:r>
+      <w:proofErr w:type="spellEnd"/>
+      <w:r>
+        <w:rPr>
+          <w:rFonts w:ascii="Times New Roman" w:eastAsia="Times New Roman" w:hAnsi="Times New Roman" w:cs="Times New Roman"/>
+          <w:sz w:val="24"/>
+          <w:szCs w:val="24"/>
+          <w:lang w:val="en-US" w:eastAsia="de-DE"/>
+        </w:rPr>
+        <w:t xml:space="preserve">, but feel free to do that also for the </w:t>
+      </w:r>
+      <w:proofErr w:type="spellStart"/>
+      <w:r>
+        <w:rPr>
+          <w:rFonts w:ascii="Courier New" w:eastAsia="Times New Roman" w:hAnsi="Courier New" w:cs="Courier New"/>
+          <w:sz w:val="20"/>
+          <w:szCs w:val="20"/>
+          <w:lang w:val="en-US" w:eastAsia="de-DE"/>
+        </w:rPr>
+        <w:t>qm.cfg</w:t>
+      </w:r>
+      <w:proofErr w:type="spellEnd"/>
+      <w:r>
+        <w:rPr>
+          <w:rFonts w:ascii="Times New Roman" w:eastAsia="Times New Roman" w:hAnsi="Times New Roman" w:cs="Times New Roman"/>
+          <w:sz w:val="24"/>
+          <w:szCs w:val="24"/>
+          <w:lang w:val="en-US" w:eastAsia="de-DE"/>
+        </w:rPr>
+        <w:t xml:space="preserve"> in case of further configuration errors):</w:t>
+      </w:r>
+    </w:p>
+    <w:p>
+      <w:pPr>
+        <w:numPr>
+          <w:ilvl w:val="1"/>
+          <w:numId w:val="5"/>
+        </w:numPr>
+        <w:spacing w:before="100" w:beforeAutospacing="1" w:after="100" w:afterAutospacing="1" w:line="240" w:lineRule="auto"/>
+        <w:jc w:val="both"/>
+        <w:rPr>
+          <w:rFonts w:ascii="Times New Roman" w:eastAsia="Times New Roman" w:hAnsi="Times New Roman" w:cs="Times New Roman"/>
+          <w:sz w:val="24"/>
+          <w:szCs w:val="24"/>
+          <w:lang w:val="en-GB" w:eastAsia="de-DE"/>
+        </w:rPr>
+      </w:pPr>
+      <w:r>
+        <w:rPr>
+          <w:rFonts w:ascii="Times New Roman" w:eastAsia="Times New Roman" w:hAnsi="Times New Roman" w:cs="Times New Roman"/>
+          <w:sz w:val="24"/>
+          <w:szCs w:val="24"/>
+          <w:lang w:val="en-US" w:eastAsia="de-DE"/>
+        </w:rPr>
+        <w:lastRenderedPageBreak/>
+        <w:t xml:space="preserve">The </w:t>
+      </w:r>
+      <w:r>
+        <w:rPr>
+          <w:rFonts w:ascii="Courier New" w:eastAsia="Times New Roman" w:hAnsi="Courier New" w:cs="Courier New"/>
+          <w:sz w:val="20"/>
+          <w:szCs w:val="20"/>
+          <w:lang w:val="en-US" w:eastAsia="de-DE"/>
+        </w:rPr>
+        <w:t>cli</w:t>
+      </w:r>
+      <w:r>
+        <w:rPr>
+          <w:rFonts w:ascii="Times New Roman" w:eastAsia="Times New Roman" w:hAnsi="Times New Roman" w:cs="Times New Roman"/>
+          <w:sz w:val="24"/>
+          <w:szCs w:val="24"/>
+          <w:lang w:val="en-US" w:eastAsia="de-DE"/>
+        </w:rPr>
+        <w:t xml:space="preserve"> component searches first at the location from where the start script was called and then at </w:t>
+      </w:r>
+      <w:r>
+        <w:rPr>
+          <w:rFonts w:ascii="Courier New" w:eastAsia="Times New Roman" w:hAnsi="Courier New" w:cs="Courier New"/>
+          <w:sz w:val="20"/>
+          <w:szCs w:val="20"/>
+          <w:lang w:val="en-US" w:eastAsia="de-DE"/>
+        </w:rPr>
+        <w:t>home</w:t>
+      </w:r>
+      <w:r>
+        <w:rPr>
+          <w:rFonts w:ascii="Times New Roman" w:eastAsia="Times New Roman" w:hAnsi="Times New Roman" w:cs="Times New Roman"/>
+          <w:sz w:val="24"/>
+          <w:szCs w:val="24"/>
+          <w:lang w:val="en-US" w:eastAsia="de-DE"/>
+        </w:rPr>
+        <w:t xml:space="preserve"> folder for the configuration file (</w:t>
+      </w:r>
+      <w:proofErr w:type="spellStart"/>
+      <w:r>
+        <w:rPr>
+          <w:rFonts w:ascii="Courier New" w:eastAsia="Times New Roman" w:hAnsi="Courier New" w:cs="Courier New"/>
+          <w:sz w:val="20"/>
+          <w:szCs w:val="20"/>
+          <w:lang w:val="en-US" w:eastAsia="de-DE"/>
+        </w:rPr>
+        <w:t>qm.infrastructure.cfg</w:t>
+      </w:r>
+      <w:proofErr w:type="spellEnd"/>
+      <w:r>
+        <w:rPr>
+          <w:rFonts w:ascii="Times New Roman" w:eastAsia="Times New Roman" w:hAnsi="Times New Roman" w:cs="Times New Roman"/>
+          <w:sz w:val="24"/>
+          <w:szCs w:val="24"/>
+          <w:lang w:val="en-US" w:eastAsia="de-DE"/>
+        </w:rPr>
+        <w:t xml:space="preserve">). For this reason, we suggest to create a symbolic copy of the configuration file inside the </w:t>
+      </w:r>
+      <w:r>
+        <w:rPr>
+          <w:rFonts w:ascii="Courier New" w:eastAsia="Times New Roman" w:hAnsi="Courier New" w:cs="Courier New"/>
+          <w:sz w:val="20"/>
+          <w:szCs w:val="20"/>
+          <w:lang w:val="en-US" w:eastAsia="de-DE"/>
+        </w:rPr>
+        <w:t>home</w:t>
+      </w:r>
+      <w:r>
+        <w:rPr>
+          <w:rFonts w:ascii="Times New Roman" w:eastAsia="Times New Roman" w:hAnsi="Times New Roman" w:cs="Times New Roman"/>
+          <w:sz w:val="24"/>
+          <w:szCs w:val="24"/>
+          <w:lang w:val="en-US" w:eastAsia="de-DE"/>
+        </w:rPr>
+        <w:t xml:space="preserve"> of the user </w:t>
+      </w:r>
+      <w:proofErr w:type="spellStart"/>
+      <w:r>
+        <w:rPr>
+          <w:rFonts w:ascii="Courier New" w:eastAsia="Times New Roman" w:hAnsi="Courier New" w:cs="Courier New"/>
+          <w:sz w:val="20"/>
+          <w:szCs w:val="20"/>
+          <w:lang w:val="en-US" w:eastAsia="de-DE"/>
+        </w:rPr>
+        <w:t>nisstorm</w:t>
+      </w:r>
+      <w:proofErr w:type="spellEnd"/>
+      <w:r>
+        <w:rPr>
+          <w:rFonts w:ascii="Times New Roman" w:eastAsia="Times New Roman" w:hAnsi="Times New Roman" w:cs="Times New Roman"/>
+          <w:sz w:val="24"/>
+          <w:szCs w:val="24"/>
+          <w:lang w:val="en-US" w:eastAsia="de-DE"/>
+        </w:rPr>
+        <w:t xml:space="preserve">. For instance: </w:t>
+      </w:r>
+      <w:r>
+        <w:rPr>
+          <w:rFonts w:ascii="Courier New" w:eastAsia="Times New Roman" w:hAnsi="Courier New" w:cs="Courier New"/>
+          <w:sz w:val="20"/>
+          <w:szCs w:val="20"/>
+          <w:lang w:val="en-US" w:eastAsia="de-DE"/>
+        </w:rPr>
+        <w:t>ln -s /</w:t>
+      </w:r>
+      <w:proofErr w:type="spellStart"/>
+      <w:r>
+        <w:rPr>
+          <w:rFonts w:ascii="Courier New" w:eastAsia="Times New Roman" w:hAnsi="Courier New" w:cs="Courier New"/>
+          <w:sz w:val="20"/>
+          <w:szCs w:val="20"/>
+          <w:lang w:val="en-US" w:eastAsia="de-DE"/>
+        </w:rPr>
+        <w:t>var</w:t>
+      </w:r>
+      <w:proofErr w:type="spellEnd"/>
+      <w:r>
+        <w:rPr>
+          <w:rFonts w:ascii="Courier New" w:eastAsia="Times New Roman" w:hAnsi="Courier New" w:cs="Courier New"/>
+          <w:sz w:val="20"/>
+          <w:szCs w:val="20"/>
+          <w:lang w:val="en-US" w:eastAsia="de-DE"/>
+        </w:rPr>
+        <w:t>/</w:t>
+      </w:r>
+      <w:proofErr w:type="spellStart"/>
+      <w:r>
+        <w:rPr>
+          <w:rFonts w:ascii="Courier New" w:eastAsia="Times New Roman" w:hAnsi="Courier New" w:cs="Courier New"/>
+          <w:sz w:val="20"/>
+          <w:szCs w:val="20"/>
+          <w:lang w:val="en-US" w:eastAsia="de-DE"/>
+        </w:rPr>
+        <w:t>nfs</w:t>
+      </w:r>
+      <w:proofErr w:type="spellEnd"/>
+      <w:r>
+        <w:rPr>
+          <w:rFonts w:ascii="Courier New" w:eastAsia="Times New Roman" w:hAnsi="Courier New" w:cs="Courier New"/>
+          <w:sz w:val="20"/>
+          <w:szCs w:val="20"/>
+          <w:lang w:val="en-US" w:eastAsia="de-DE"/>
+        </w:rPr>
+        <w:t>/</w:t>
+      </w:r>
+      <w:proofErr w:type="spellStart"/>
+      <w:r>
+        <w:rPr>
+          <w:rFonts w:ascii="Courier New" w:eastAsia="Times New Roman" w:hAnsi="Courier New" w:cs="Courier New"/>
+          <w:sz w:val="20"/>
+          <w:szCs w:val="20"/>
+          <w:lang w:val="en-US" w:eastAsia="de-DE"/>
+        </w:rPr>
+        <w:t>qm</w:t>
+      </w:r>
+      <w:proofErr w:type="spellEnd"/>
+      <w:r>
+        <w:rPr>
+          <w:rFonts w:ascii="Courier New" w:eastAsia="Times New Roman" w:hAnsi="Courier New" w:cs="Courier New"/>
+          <w:sz w:val="20"/>
+          <w:szCs w:val="20"/>
+          <w:lang w:val="en-US" w:eastAsia="de-DE"/>
+        </w:rPr>
+        <w:t>/</w:t>
+      </w:r>
+      <w:proofErr w:type="spellStart"/>
+      <w:r>
+        <w:rPr>
+          <w:rFonts w:ascii="Courier New" w:eastAsia="Times New Roman" w:hAnsi="Courier New" w:cs="Courier New"/>
+          <w:sz w:val="20"/>
+          <w:szCs w:val="20"/>
+          <w:lang w:val="en-US" w:eastAsia="de-DE"/>
+        </w:rPr>
+        <w:t>qm.infrastructure.cfg</w:t>
+      </w:r>
+      <w:proofErr w:type="spellEnd"/>
+      <w:r>
+        <w:rPr>
+          <w:rFonts w:ascii="Courier New" w:eastAsia="Times New Roman" w:hAnsi="Courier New" w:cs="Courier New"/>
+          <w:sz w:val="20"/>
+          <w:szCs w:val="20"/>
+          <w:lang w:val="en-US" w:eastAsia="de-DE"/>
+        </w:rPr>
+        <w:t xml:space="preserve"> ~/</w:t>
+      </w:r>
+      <w:proofErr w:type="spellStart"/>
+      <w:r>
+        <w:rPr>
+          <w:rFonts w:ascii="Courier New" w:eastAsia="Times New Roman" w:hAnsi="Courier New" w:cs="Courier New"/>
+          <w:sz w:val="20"/>
+          <w:szCs w:val="20"/>
+          <w:lang w:val="en-US" w:eastAsia="de-DE"/>
+        </w:rPr>
+        <w:t>qm.infrastructure.cfg</w:t>
+      </w:r>
+      <w:proofErr w:type="spellEnd"/>
+    </w:p>
+    <w:p>
+      <w:pPr>
+        <w:numPr>
+          <w:ilvl w:val="1"/>
+          <w:numId w:val="5"/>
+        </w:numPr>
+        <w:spacing w:before="100" w:beforeAutospacing="1" w:after="100" w:afterAutospacing="1" w:line="240" w:lineRule="auto"/>
+        <w:jc w:val="both"/>
+        <w:rPr>
+          <w:rFonts w:ascii="Times New Roman" w:eastAsia="Times New Roman" w:hAnsi="Times New Roman" w:cs="Times New Roman"/>
+          <w:sz w:val="24"/>
+          <w:szCs w:val="24"/>
+          <w:lang w:val="en-GB" w:eastAsia="de-DE"/>
+        </w:rPr>
+      </w:pPr>
+      <w:r>
+        <w:rPr>
+          <w:rFonts w:ascii="Times New Roman" w:eastAsia="Times New Roman" w:hAnsi="Times New Roman" w:cs="Times New Roman"/>
+          <w:sz w:val="24"/>
+          <w:szCs w:val="24"/>
+          <w:lang w:val="en-US" w:eastAsia="de-DE"/>
+        </w:rPr>
+        <w:t xml:space="preserve">The </w:t>
+      </w:r>
+      <w:proofErr w:type="spellStart"/>
+      <w:r>
+        <w:rPr>
+          <w:rFonts w:ascii="Courier New" w:eastAsia="Times New Roman" w:hAnsi="Courier New" w:cs="Courier New"/>
+          <w:sz w:val="20"/>
+          <w:szCs w:val="20"/>
+          <w:lang w:val="en-US" w:eastAsia="de-DE"/>
+        </w:rPr>
+        <w:t>NodeMonitors</w:t>
+      </w:r>
+      <w:proofErr w:type="spellEnd"/>
+      <w:r>
+        <w:rPr>
+          <w:rFonts w:ascii="Times New Roman" w:eastAsia="Times New Roman" w:hAnsi="Times New Roman" w:cs="Times New Roman"/>
+          <w:sz w:val="24"/>
+          <w:szCs w:val="24"/>
+          <w:lang w:val="en-US" w:eastAsia="de-DE"/>
+        </w:rPr>
+        <w:t xml:space="preserve"> searches first in </w:t>
+      </w:r>
+      <w:r>
+        <w:rPr>
+          <w:rFonts w:ascii="Courier New" w:eastAsia="Times New Roman" w:hAnsi="Courier New" w:cs="Courier New"/>
+          <w:sz w:val="20"/>
+          <w:szCs w:val="20"/>
+          <w:lang w:val="en-US" w:eastAsia="de-DE"/>
+        </w:rPr>
+        <w:t>/</w:t>
+      </w:r>
+      <w:proofErr w:type="spellStart"/>
+      <w:r>
+        <w:rPr>
+          <w:rFonts w:ascii="Courier New" w:eastAsia="Times New Roman" w:hAnsi="Courier New" w:cs="Courier New"/>
+          <w:sz w:val="20"/>
+          <w:szCs w:val="20"/>
+          <w:lang w:val="en-US" w:eastAsia="de-DE"/>
+        </w:rPr>
+        <w:t>etc</w:t>
+      </w:r>
+      <w:proofErr w:type="spellEnd"/>
+      <w:r>
+        <w:rPr>
+          <w:rFonts w:ascii="Courier New" w:eastAsia="Times New Roman" w:hAnsi="Courier New" w:cs="Courier New"/>
+          <w:sz w:val="20"/>
+          <w:szCs w:val="20"/>
+          <w:lang w:val="en-US" w:eastAsia="de-DE"/>
+        </w:rPr>
+        <w:t>/</w:t>
+      </w:r>
+      <w:proofErr w:type="spellStart"/>
+      <w:r>
+        <w:rPr>
+          <w:rFonts w:ascii="Courier New" w:eastAsia="Times New Roman" w:hAnsi="Courier New" w:cs="Courier New"/>
+          <w:sz w:val="20"/>
+          <w:szCs w:val="20"/>
+          <w:lang w:val="en-US" w:eastAsia="de-DE"/>
+        </w:rPr>
+        <w:t>qualiMaster</w:t>
+      </w:r>
+      <w:proofErr w:type="spellEnd"/>
+      <w:r>
+        <w:rPr>
+          <w:rFonts w:ascii="Times New Roman" w:eastAsia="Times New Roman" w:hAnsi="Times New Roman" w:cs="Times New Roman"/>
+          <w:sz w:val="24"/>
+          <w:szCs w:val="24"/>
+          <w:lang w:val="en-US" w:eastAsia="de-DE"/>
+        </w:rPr>
+        <w:t xml:space="preserve">, which does not exist and would need a local copy on each worker. Than it searches for configuration files in the home of </w:t>
+      </w:r>
+      <w:proofErr w:type="spellStart"/>
+      <w:proofErr w:type="gramStart"/>
+      <w:r>
+        <w:rPr>
+          <w:rFonts w:ascii="Times New Roman" w:eastAsia="Times New Roman" w:hAnsi="Times New Roman" w:cs="Times New Roman"/>
+          <w:sz w:val="24"/>
+          <w:szCs w:val="24"/>
+          <w:lang w:val="en-US" w:eastAsia="de-DE"/>
+        </w:rPr>
+        <w:t>qm</w:t>
+      </w:r>
+      <w:proofErr w:type="spellEnd"/>
+      <w:proofErr w:type="gramEnd"/>
+      <w:r>
+        <w:rPr>
+          <w:rFonts w:ascii="Times New Roman" w:eastAsia="Times New Roman" w:hAnsi="Times New Roman" w:cs="Times New Roman"/>
+          <w:sz w:val="24"/>
+          <w:szCs w:val="24"/>
+          <w:lang w:val="en-US" w:eastAsia="de-DE"/>
+        </w:rPr>
+        <w:t xml:space="preserve">, which is specified via the </w:t>
+      </w:r>
+      <w:proofErr w:type="spellStart"/>
+      <w:r>
+        <w:rPr>
+          <w:rFonts w:ascii="Courier New" w:eastAsia="Times New Roman" w:hAnsi="Courier New" w:cs="Courier New"/>
+          <w:sz w:val="20"/>
+          <w:szCs w:val="20"/>
+          <w:lang w:val="en-US" w:eastAsia="de-DE"/>
+        </w:rPr>
+        <w:t>qm.home.dir</w:t>
+      </w:r>
+      <w:proofErr w:type="spellEnd"/>
+      <w:r>
+        <w:rPr>
+          <w:rFonts w:ascii="Times New Roman" w:eastAsia="Times New Roman" w:hAnsi="Times New Roman" w:cs="Times New Roman"/>
+          <w:sz w:val="24"/>
+          <w:szCs w:val="24"/>
+          <w:lang w:val="en-US" w:eastAsia="de-DE"/>
+        </w:rPr>
+        <w:t xml:space="preserve"> property at startup. Currently, it is set to </w:t>
+      </w:r>
+      <w:r>
+        <w:rPr>
+          <w:rFonts w:ascii="Courier New" w:eastAsia="Times New Roman" w:hAnsi="Courier New" w:cs="Courier New"/>
+          <w:sz w:val="20"/>
+          <w:szCs w:val="20"/>
+          <w:lang w:val="en-US" w:eastAsia="de-DE"/>
+        </w:rPr>
+        <w:t>/</w:t>
+      </w:r>
+      <w:proofErr w:type="spellStart"/>
+      <w:r>
+        <w:rPr>
+          <w:rFonts w:ascii="Courier New" w:eastAsia="Times New Roman" w:hAnsi="Courier New" w:cs="Courier New"/>
+          <w:sz w:val="20"/>
+          <w:szCs w:val="20"/>
+          <w:lang w:val="en-US" w:eastAsia="de-DE"/>
+        </w:rPr>
+        <w:t>var</w:t>
+      </w:r>
+      <w:proofErr w:type="spellEnd"/>
+      <w:r>
+        <w:rPr>
+          <w:rFonts w:ascii="Courier New" w:eastAsia="Times New Roman" w:hAnsi="Courier New" w:cs="Courier New"/>
+          <w:sz w:val="20"/>
+          <w:szCs w:val="20"/>
+          <w:lang w:val="en-US" w:eastAsia="de-DE"/>
+        </w:rPr>
+        <w:t>/</w:t>
+      </w:r>
+      <w:proofErr w:type="spellStart"/>
+      <w:r>
+        <w:rPr>
+          <w:rFonts w:ascii="Courier New" w:eastAsia="Times New Roman" w:hAnsi="Courier New" w:cs="Courier New"/>
+          <w:sz w:val="20"/>
+          <w:szCs w:val="20"/>
+          <w:lang w:val="en-US" w:eastAsia="de-DE"/>
+        </w:rPr>
+        <w:t>nfs</w:t>
+      </w:r>
+      <w:proofErr w:type="spellEnd"/>
+      <w:r>
+        <w:rPr>
+          <w:rFonts w:ascii="Courier New" w:eastAsia="Times New Roman" w:hAnsi="Courier New" w:cs="Courier New"/>
+          <w:sz w:val="20"/>
+          <w:szCs w:val="20"/>
+          <w:lang w:val="en-US" w:eastAsia="de-DE"/>
+        </w:rPr>
+        <w:t>/storm/</w:t>
+      </w:r>
+      <w:proofErr w:type="spellStart"/>
+      <w:proofErr w:type="gramStart"/>
+      <w:r>
+        <w:rPr>
+          <w:rFonts w:ascii="Courier New" w:eastAsia="Times New Roman" w:hAnsi="Courier New" w:cs="Courier New"/>
+          <w:sz w:val="20"/>
+          <w:szCs w:val="20"/>
+          <w:lang w:val="en-US" w:eastAsia="de-DE"/>
+        </w:rPr>
+        <w:t>qm</w:t>
+      </w:r>
+      <w:proofErr w:type="spellEnd"/>
+      <w:proofErr w:type="gramEnd"/>
+      <w:r>
+        <w:rPr>
+          <w:rFonts w:ascii="Times New Roman" w:eastAsia="Times New Roman" w:hAnsi="Times New Roman" w:cs="Times New Roman"/>
+          <w:sz w:val="24"/>
+          <w:szCs w:val="24"/>
+          <w:lang w:val="en-US" w:eastAsia="de-DE"/>
+        </w:rPr>
+        <w:t xml:space="preserve">. The simplest solution is the creation of this folder and to link the configuration file there to the original (alternatively someone could fix the wring property). </w:t>
+      </w:r>
+      <w:proofErr w:type="spellStart"/>
+      <w:r>
+        <w:rPr>
+          <w:rFonts w:ascii="Times New Roman" w:eastAsia="Times New Roman" w:hAnsi="Times New Roman" w:cs="Times New Roman"/>
+          <w:sz w:val="24"/>
+          <w:szCs w:val="24"/>
+          <w:lang w:eastAsia="de-DE"/>
+        </w:rPr>
+        <w:t>For</w:t>
+      </w:r>
+      <w:proofErr w:type="spellEnd"/>
+      <w:r>
+        <w:rPr>
+          <w:rFonts w:ascii="Times New Roman" w:eastAsia="Times New Roman" w:hAnsi="Times New Roman" w:cs="Times New Roman"/>
+          <w:sz w:val="24"/>
+          <w:szCs w:val="24"/>
+          <w:lang w:eastAsia="de-DE"/>
+        </w:rPr>
+        <w:t xml:space="preserve"> </w:t>
+      </w:r>
+      <w:proofErr w:type="spellStart"/>
+      <w:r>
+        <w:rPr>
+          <w:rFonts w:ascii="Times New Roman" w:eastAsia="Times New Roman" w:hAnsi="Times New Roman" w:cs="Times New Roman"/>
+          <w:sz w:val="24"/>
+          <w:szCs w:val="24"/>
+          <w:lang w:eastAsia="de-DE"/>
+        </w:rPr>
+        <w:t>instance</w:t>
+      </w:r>
+      <w:proofErr w:type="spellEnd"/>
+      <w:r>
+        <w:rPr>
+          <w:rFonts w:ascii="Times New Roman" w:eastAsia="Times New Roman" w:hAnsi="Times New Roman" w:cs="Times New Roman"/>
+          <w:sz w:val="24"/>
+          <w:szCs w:val="24"/>
+          <w:lang w:eastAsia="de-DE"/>
+        </w:rPr>
+        <w:t>:</w:t>
+      </w:r>
+    </w:p>
+    <w:p>
+      <w:pPr>
+        <w:numPr>
+          <w:ilvl w:val="2"/>
+          <w:numId w:val="5"/>
+        </w:numPr>
+        <w:spacing w:before="100" w:beforeAutospacing="1" w:after="100" w:afterAutospacing="1" w:line="240" w:lineRule="auto"/>
+        <w:rPr>
+          <w:rFonts w:ascii="Times New Roman" w:eastAsia="Times New Roman" w:hAnsi="Times New Roman" w:cs="Times New Roman"/>
+          <w:sz w:val="24"/>
+          <w:szCs w:val="24"/>
+          <w:lang w:eastAsia="de-DE"/>
+        </w:rPr>
+      </w:pPr>
+      <w:proofErr w:type="spellStart"/>
+      <w:r>
+        <w:rPr>
+          <w:rFonts w:ascii="Courier New" w:eastAsia="Times New Roman" w:hAnsi="Courier New" w:cs="Courier New"/>
+          <w:sz w:val="20"/>
+          <w:szCs w:val="20"/>
+          <w:lang w:eastAsia="de-DE"/>
+        </w:rPr>
+        <w:t>mkdir</w:t>
+      </w:r>
+      <w:proofErr w:type="spellEnd"/>
+      <w:r>
+        <w:rPr>
+          <w:rFonts w:ascii="Courier New" w:eastAsia="Times New Roman" w:hAnsi="Courier New" w:cs="Courier New"/>
+          <w:sz w:val="20"/>
+          <w:szCs w:val="20"/>
+          <w:lang w:eastAsia="de-DE"/>
+        </w:rPr>
+        <w:t xml:space="preserve"> /</w:t>
+      </w:r>
+      <w:proofErr w:type="spellStart"/>
+      <w:r>
+        <w:rPr>
+          <w:rFonts w:ascii="Courier New" w:eastAsia="Times New Roman" w:hAnsi="Courier New" w:cs="Courier New"/>
+          <w:sz w:val="20"/>
+          <w:szCs w:val="20"/>
+          <w:lang w:eastAsia="de-DE"/>
+        </w:rPr>
+        <w:t>var</w:t>
+      </w:r>
+      <w:proofErr w:type="spellEnd"/>
+      <w:r>
+        <w:rPr>
+          <w:rFonts w:ascii="Courier New" w:eastAsia="Times New Roman" w:hAnsi="Courier New" w:cs="Courier New"/>
+          <w:sz w:val="20"/>
+          <w:szCs w:val="20"/>
+          <w:lang w:eastAsia="de-DE"/>
+        </w:rPr>
+        <w:t>/</w:t>
+      </w:r>
+      <w:proofErr w:type="spellStart"/>
+      <w:r>
+        <w:rPr>
+          <w:rFonts w:ascii="Courier New" w:eastAsia="Times New Roman" w:hAnsi="Courier New" w:cs="Courier New"/>
+          <w:sz w:val="20"/>
+          <w:szCs w:val="20"/>
+          <w:lang w:eastAsia="de-DE"/>
+        </w:rPr>
+        <w:t>nfs</w:t>
+      </w:r>
+      <w:proofErr w:type="spellEnd"/>
+      <w:r>
+        <w:rPr>
+          <w:rFonts w:ascii="Courier New" w:eastAsia="Times New Roman" w:hAnsi="Courier New" w:cs="Courier New"/>
+          <w:sz w:val="20"/>
+          <w:szCs w:val="20"/>
+          <w:lang w:eastAsia="de-DE"/>
+        </w:rPr>
+        <w:t>/</w:t>
+      </w:r>
+      <w:proofErr w:type="spellStart"/>
+      <w:r>
+        <w:rPr>
+          <w:rFonts w:ascii="Courier New" w:eastAsia="Times New Roman" w:hAnsi="Courier New" w:cs="Courier New"/>
+          <w:sz w:val="20"/>
+          <w:szCs w:val="20"/>
+          <w:lang w:eastAsia="de-DE"/>
+        </w:rPr>
+        <w:t>storm</w:t>
+      </w:r>
+      <w:proofErr w:type="spellEnd"/>
+    </w:p>
+    <w:p>
+      <w:pPr>
+        <w:numPr>
+          <w:ilvl w:val="2"/>
+          <w:numId w:val="5"/>
+        </w:numPr>
+        <w:spacing w:before="100" w:beforeAutospacing="1" w:after="100" w:afterAutospacing="1" w:line="240" w:lineRule="auto"/>
+        <w:rPr>
+          <w:rFonts w:ascii="Times New Roman" w:eastAsia="Times New Roman" w:hAnsi="Times New Roman" w:cs="Times New Roman"/>
+          <w:sz w:val="24"/>
+          <w:szCs w:val="24"/>
+          <w:lang w:eastAsia="de-DE"/>
+        </w:rPr>
+      </w:pPr>
+      <w:proofErr w:type="spellStart"/>
+      <w:r>
+        <w:rPr>
+          <w:rFonts w:ascii="Courier New" w:eastAsia="Times New Roman" w:hAnsi="Courier New" w:cs="Courier New"/>
+          <w:sz w:val="20"/>
+          <w:szCs w:val="20"/>
+          <w:lang w:eastAsia="de-DE"/>
+        </w:rPr>
+        <w:t>mkdir</w:t>
+      </w:r>
+      <w:proofErr w:type="spellEnd"/>
+      <w:r>
+        <w:rPr>
+          <w:rFonts w:ascii="Courier New" w:eastAsia="Times New Roman" w:hAnsi="Courier New" w:cs="Courier New"/>
+          <w:sz w:val="20"/>
+          <w:szCs w:val="20"/>
+          <w:lang w:eastAsia="de-DE"/>
+        </w:rPr>
+        <w:t xml:space="preserve"> /</w:t>
+      </w:r>
+      <w:proofErr w:type="spellStart"/>
+      <w:r>
+        <w:rPr>
+          <w:rFonts w:ascii="Courier New" w:eastAsia="Times New Roman" w:hAnsi="Courier New" w:cs="Courier New"/>
+          <w:sz w:val="20"/>
+          <w:szCs w:val="20"/>
+          <w:lang w:eastAsia="de-DE"/>
+        </w:rPr>
+        <w:t>var</w:t>
+      </w:r>
+      <w:proofErr w:type="spellEnd"/>
+      <w:r>
+        <w:rPr>
+          <w:rFonts w:ascii="Courier New" w:eastAsia="Times New Roman" w:hAnsi="Courier New" w:cs="Courier New"/>
+          <w:sz w:val="20"/>
+          <w:szCs w:val="20"/>
+          <w:lang w:eastAsia="de-DE"/>
+        </w:rPr>
+        <w:t>/</w:t>
+      </w:r>
+      <w:proofErr w:type="spellStart"/>
+      <w:r>
+        <w:rPr>
+          <w:rFonts w:ascii="Courier New" w:eastAsia="Times New Roman" w:hAnsi="Courier New" w:cs="Courier New"/>
+          <w:sz w:val="20"/>
+          <w:szCs w:val="20"/>
+          <w:lang w:eastAsia="de-DE"/>
+        </w:rPr>
+        <w:t>nfs</w:t>
+      </w:r>
+      <w:proofErr w:type="spellEnd"/>
+      <w:r>
+        <w:rPr>
+          <w:rFonts w:ascii="Courier New" w:eastAsia="Times New Roman" w:hAnsi="Courier New" w:cs="Courier New"/>
+          <w:sz w:val="20"/>
+          <w:szCs w:val="20"/>
+          <w:lang w:eastAsia="de-DE"/>
+        </w:rPr>
+        <w:t>/</w:t>
+      </w:r>
+      <w:proofErr w:type="spellStart"/>
+      <w:r>
+        <w:rPr>
+          <w:rFonts w:ascii="Courier New" w:eastAsia="Times New Roman" w:hAnsi="Courier New" w:cs="Courier New"/>
+          <w:sz w:val="20"/>
+          <w:szCs w:val="20"/>
+          <w:lang w:eastAsia="de-DE"/>
+        </w:rPr>
+        <w:t>storm</w:t>
+      </w:r>
+      <w:proofErr w:type="spellEnd"/>
+      <w:r>
+        <w:rPr>
+          <w:rFonts w:ascii="Courier New" w:eastAsia="Times New Roman" w:hAnsi="Courier New" w:cs="Courier New"/>
+          <w:sz w:val="20"/>
+          <w:szCs w:val="20"/>
+          <w:lang w:eastAsia="de-DE"/>
+        </w:rPr>
+        <w:t>/qm</w:t>
+      </w:r>
+    </w:p>
+    <w:p>
+      <w:pPr>
+        <w:numPr>
+          <w:ilvl w:val="2"/>
+          <w:numId w:val="5"/>
+        </w:numPr>
+        <w:spacing w:before="100" w:beforeAutospacing="1" w:after="100" w:afterAutospacing="1" w:line="240" w:lineRule="auto"/>
+        <w:rPr>
+          <w:rFonts w:ascii="Times New Roman" w:eastAsia="Times New Roman" w:hAnsi="Times New Roman" w:cs="Times New Roman"/>
+          <w:sz w:val="24"/>
+          <w:szCs w:val="24"/>
+          <w:lang w:val="en-US" w:eastAsia="de-DE"/>
+        </w:rPr>
+      </w:pPr>
+      <w:r>
+        <w:rPr>
+          <w:rFonts w:ascii="Courier New" w:eastAsia="Times New Roman" w:hAnsi="Courier New" w:cs="Courier New"/>
+          <w:sz w:val="20"/>
+          <w:szCs w:val="20"/>
+          <w:lang w:val="en-US" w:eastAsia="de-DE"/>
+        </w:rPr>
+        <w:t>ln -s /</w:t>
+      </w:r>
+      <w:proofErr w:type="spellStart"/>
+      <w:r>
+        <w:rPr>
+          <w:rFonts w:ascii="Courier New" w:eastAsia="Times New Roman" w:hAnsi="Courier New" w:cs="Courier New"/>
+          <w:sz w:val="20"/>
+          <w:szCs w:val="20"/>
+          <w:lang w:val="en-US" w:eastAsia="de-DE"/>
+        </w:rPr>
+        <w:t>var</w:t>
+      </w:r>
+      <w:proofErr w:type="spellEnd"/>
+      <w:r>
+        <w:rPr>
+          <w:rFonts w:ascii="Courier New" w:eastAsia="Times New Roman" w:hAnsi="Courier New" w:cs="Courier New"/>
+          <w:sz w:val="20"/>
+          <w:szCs w:val="20"/>
+          <w:lang w:val="en-US" w:eastAsia="de-DE"/>
+        </w:rPr>
+        <w:t>/</w:t>
+      </w:r>
+      <w:proofErr w:type="spellStart"/>
+      <w:r>
+        <w:rPr>
+          <w:rFonts w:ascii="Courier New" w:eastAsia="Times New Roman" w:hAnsi="Courier New" w:cs="Courier New"/>
+          <w:sz w:val="20"/>
+          <w:szCs w:val="20"/>
+          <w:lang w:val="en-US" w:eastAsia="de-DE"/>
+        </w:rPr>
+        <w:t>nfs</w:t>
+      </w:r>
+      <w:proofErr w:type="spellEnd"/>
+      <w:r>
+        <w:rPr>
+          <w:rFonts w:ascii="Courier New" w:eastAsia="Times New Roman" w:hAnsi="Courier New" w:cs="Courier New"/>
+          <w:sz w:val="20"/>
+          <w:szCs w:val="20"/>
+          <w:lang w:val="en-US" w:eastAsia="de-DE"/>
+        </w:rPr>
+        <w:t>/</w:t>
+      </w:r>
+      <w:proofErr w:type="spellStart"/>
+      <w:r>
+        <w:rPr>
+          <w:rFonts w:ascii="Courier New" w:eastAsia="Times New Roman" w:hAnsi="Courier New" w:cs="Courier New"/>
+          <w:sz w:val="20"/>
+          <w:szCs w:val="20"/>
+          <w:lang w:val="en-US" w:eastAsia="de-DE"/>
+        </w:rPr>
+        <w:t>qm</w:t>
+      </w:r>
+      <w:proofErr w:type="spellEnd"/>
+      <w:r>
+        <w:rPr>
+          <w:rFonts w:ascii="Courier New" w:eastAsia="Times New Roman" w:hAnsi="Courier New" w:cs="Courier New"/>
+          <w:sz w:val="20"/>
+          <w:szCs w:val="20"/>
+          <w:lang w:val="en-US" w:eastAsia="de-DE"/>
+        </w:rPr>
+        <w:t>/</w:t>
+      </w:r>
+      <w:proofErr w:type="spellStart"/>
+      <w:r>
+        <w:rPr>
+          <w:rFonts w:ascii="Courier New" w:eastAsia="Times New Roman" w:hAnsi="Courier New" w:cs="Courier New"/>
+          <w:sz w:val="20"/>
+          <w:szCs w:val="20"/>
+          <w:lang w:val="en-US" w:eastAsia="de-DE"/>
+        </w:rPr>
+        <w:t>qm.infrastructure.cfg</w:t>
+      </w:r>
+      <w:proofErr w:type="spellEnd"/>
+      <w:r>
+        <w:rPr>
+          <w:rFonts w:ascii="Courier New" w:eastAsia="Times New Roman" w:hAnsi="Courier New" w:cs="Courier New"/>
+          <w:sz w:val="20"/>
+          <w:szCs w:val="20"/>
+          <w:lang w:val="en-US" w:eastAsia="de-DE"/>
+        </w:rPr>
+        <w:t xml:space="preserve"> /</w:t>
+      </w:r>
+      <w:proofErr w:type="spellStart"/>
+      <w:r>
+        <w:rPr>
+          <w:rFonts w:ascii="Courier New" w:eastAsia="Times New Roman" w:hAnsi="Courier New" w:cs="Courier New"/>
+          <w:sz w:val="20"/>
+          <w:szCs w:val="20"/>
+          <w:lang w:val="en-US" w:eastAsia="de-DE"/>
+        </w:rPr>
+        <w:t>var</w:t>
+      </w:r>
+      <w:proofErr w:type="spellEnd"/>
+      <w:r>
+        <w:rPr>
+          <w:rFonts w:ascii="Courier New" w:eastAsia="Times New Roman" w:hAnsi="Courier New" w:cs="Courier New"/>
+          <w:sz w:val="20"/>
+          <w:szCs w:val="20"/>
+          <w:lang w:val="en-US" w:eastAsia="de-DE"/>
+        </w:rPr>
+        <w:t>/</w:t>
+      </w:r>
+      <w:proofErr w:type="spellStart"/>
+      <w:r>
+        <w:rPr>
+          <w:rFonts w:ascii="Courier New" w:eastAsia="Times New Roman" w:hAnsi="Courier New" w:cs="Courier New"/>
+          <w:sz w:val="20"/>
+          <w:szCs w:val="20"/>
+          <w:lang w:val="en-US" w:eastAsia="de-DE"/>
+        </w:rPr>
+        <w:t>nfs</w:t>
+      </w:r>
+      <w:proofErr w:type="spellEnd"/>
+      <w:r>
+        <w:rPr>
+          <w:rFonts w:ascii="Courier New" w:eastAsia="Times New Roman" w:hAnsi="Courier New" w:cs="Courier New"/>
+          <w:sz w:val="20"/>
+          <w:szCs w:val="20"/>
+          <w:lang w:val="en-US" w:eastAsia="de-DE"/>
+        </w:rPr>
+        <w:t>/storm/</w:t>
+      </w:r>
+      <w:proofErr w:type="spellStart"/>
+      <w:r>
+        <w:rPr>
+          <w:rFonts w:ascii="Courier New" w:eastAsia="Times New Roman" w:hAnsi="Courier New" w:cs="Courier New"/>
+          <w:sz w:val="20"/>
+          <w:szCs w:val="20"/>
+          <w:lang w:val="en-US" w:eastAsia="de-DE"/>
+        </w:rPr>
+        <w:t>qm</w:t>
+      </w:r>
+      <w:proofErr w:type="spellEnd"/>
+      <w:r>
+        <w:rPr>
+          <w:rFonts w:ascii="Courier New" w:eastAsia="Times New Roman" w:hAnsi="Courier New" w:cs="Courier New"/>
+          <w:sz w:val="20"/>
+          <w:szCs w:val="20"/>
+          <w:lang w:val="en-US" w:eastAsia="de-DE"/>
+        </w:rPr>
+        <w:t>/</w:t>
+      </w:r>
+      <w:proofErr w:type="spellStart"/>
+      <w:r>
+        <w:rPr>
+          <w:rFonts w:ascii="Courier New" w:eastAsia="Times New Roman" w:hAnsi="Courier New" w:cs="Courier New"/>
+          <w:sz w:val="20"/>
+          <w:szCs w:val="20"/>
+          <w:lang w:val="en-US" w:eastAsia="de-DE"/>
+        </w:rPr>
+        <w:t>qm.infrastructure.cfg</w:t>
+      </w:r>
+      <w:proofErr w:type="spellEnd"/>
     </w:p>
     <w:p>
       <w:pPr>
@@ -2743,6 +3551,49 @@
           <w:szCs w:val="24"/>
           <w:lang w:val="en-GB" w:eastAsia="de-DE"/>
         </w:rPr>
+        <w:t xml:space="preserve">Adjust the </w:t>
+      </w:r>
+      <w:r>
+        <w:rPr>
+          <w:rFonts w:ascii="Courier New" w:eastAsia="Times New Roman" w:hAnsi="Courier New" w:cs="Courier New"/>
+          <w:sz w:val="20"/>
+          <w:szCs w:val="20"/>
+          <w:lang w:val="en-US" w:eastAsia="de-DE"/>
+        </w:rPr>
+        <w:t>logback.xml</w:t>
+      </w:r>
+      <w:r>
+        <w:rPr>
+          <w:rFonts w:ascii="Times New Roman" w:eastAsia="Times New Roman" w:hAnsi="Times New Roman" w:cs="Times New Roman"/>
+          <w:sz w:val="24"/>
+          <w:szCs w:val="24"/>
+          <w:lang w:val="en-GB" w:eastAsia="de-DE"/>
+        </w:rPr>
+        <w:t xml:space="preserve"> according to your needs.</w:t>
+      </w:r>
+    </w:p>
+    <w:p>
+      <w:pPr>
+        <w:numPr>
+          <w:ilvl w:val="0"/>
+          <w:numId w:val="5"/>
+        </w:numPr>
+        <w:spacing w:before="100" w:beforeAutospacing="1" w:after="100" w:afterAutospacing="1" w:line="240" w:lineRule="auto"/>
+        <w:jc w:val="both"/>
+        <w:rPr>
+          <w:rFonts w:ascii="Times New Roman" w:eastAsia="Times New Roman" w:hAnsi="Times New Roman" w:cs="Times New Roman"/>
+          <w:sz w:val="24"/>
+          <w:szCs w:val="24"/>
+          <w:lang w:val="en-GB" w:eastAsia="de-DE"/>
+        </w:rPr>
+      </w:pPr>
+      <w:r>
+        <w:rPr>
+          <w:rFonts w:ascii="Times New Roman" w:eastAsia="Times New Roman" w:hAnsi="Times New Roman" w:cs="Times New Roman"/>
+          <w:sz w:val="24"/>
+          <w:szCs w:val="24"/>
+          <w:lang w:val="en-GB" w:eastAsia="de-DE"/>
+        </w:rPr>
         <w:t xml:space="preserve">If you want to run the QM infrastructure as a service, e.g., via Linux </w:t>
       </w:r>
       <w:proofErr w:type="spellStart"/>
@@ -2789,6 +3640,8 @@
         </w:rPr>
         <w:t>supervisor.main.sh</w:t>
       </w:r>
+      <w:bookmarkStart w:id="2" w:name="_GoBack"/>
+      <w:bookmarkEnd w:id="2"/>
       <w:r>
         <w:rPr>
           <w:rFonts w:ascii="Times New Roman" w:eastAsia="Times New Roman" w:hAnsi="Times New Roman" w:cs="Times New Roman"/>
@@ -2851,7 +3704,27 @@
           <w:szCs w:val="24"/>
           <w:lang w:val="en-GB" w:eastAsia="de-DE"/>
         </w:rPr>
-        <w:t xml:space="preserve"> in /etc/</w:t>
+        <w:t xml:space="preserve"> in /</w:t>
+      </w:r>
+      <w:proofErr w:type="spellStart"/>
+      <w:r>
+        <w:rPr>
+          <w:rFonts w:ascii="Times New Roman" w:eastAsia="Times New Roman" w:hAnsi="Times New Roman" w:cs="Times New Roman"/>
+          <w:sz w:val="24"/>
+          <w:szCs w:val="24"/>
+          <w:lang w:val="en-GB" w:eastAsia="de-DE"/>
+        </w:rPr>
+        <w:t>etc</w:t>
+      </w:r>
+      <w:proofErr w:type="spellEnd"/>
+      <w:r>
+        <w:rPr>
+          <w:rFonts w:ascii="Times New Roman" w:eastAsia="Times New Roman" w:hAnsi="Times New Roman" w:cs="Times New Roman"/>
+          <w:sz w:val="24"/>
+          <w:szCs w:val="24"/>
+          <w:lang w:val="en-GB" w:eastAsia="de-DE"/>
+        </w:rPr>
+        <w:t>/</w:t>
       </w:r>
       <w:proofErr w:type="spellStart"/>
       <w:r>
@@ -3006,7 +3879,6 @@
           <w:szCs w:val="24"/>
           <w:lang w:val="en-GB" w:eastAsia="de-DE"/>
         </w:rPr>
-        <w:lastRenderedPageBreak/>
         <w:t xml:space="preserve">Please note that the </w:t>
       </w:r>
       <w:r>
@@ -3653,7 +4525,17 @@
           <w:szCs w:val="24"/>
           <w:lang w:val="en-GB" w:eastAsia="de-DE"/>
         </w:rPr>
-        <w:t xml:space="preserve">', the switching command will be: ./cli.sh </w:t>
+        <w:t xml:space="preserve">', the </w:t>
+      </w:r>
+      <w:r>
+        <w:rPr>
+          <w:rFonts w:ascii="Times New Roman" w:eastAsia="Times New Roman" w:hAnsi="Times New Roman" w:cs="Times New Roman"/>
+          <w:sz w:val="24"/>
+          <w:szCs w:val="24"/>
+          <w:lang w:val="en-GB" w:eastAsia="de-DE"/>
+        </w:rPr>
+        <w:lastRenderedPageBreak/>
+        <w:t xml:space="preserve">switching command will be: ./cli.sh </w:t>
       </w:r>
       <w:proofErr w:type="spellStart"/>
       <w:r>
@@ -4308,27 +5190,7 @@
           <w:szCs w:val="20"/>
           <w:lang w:val="en-GB" w:eastAsia="de-DE"/>
         </w:rPr>
-        <w:t xml:space="preserve">: </w:t>
-      </w:r>
-      <w:proofErr w:type="spellStart"/>
-      <w:r>
-        <w:rPr>
-          <w:rFonts w:ascii="Courier New" w:eastAsia="Times New Roman" w:hAnsi="Courier New" w:cs="Courier New"/>
-          <w:sz w:val="20"/>
-          <w:szCs w:val="20"/>
-          <w:lang w:val="en-GB" w:eastAsia="de-DE"/>
-        </w:rPr>
-        <w:t>localhost</w:t>
-      </w:r>
-      <w:proofErr w:type="spellEnd"/>
-      <w:r>
-        <w:rPr>
-          <w:rFonts w:ascii="Courier New" w:eastAsia="Times New Roman" w:hAnsi="Courier New" w:cs="Courier New"/>
-          <w:sz w:val="20"/>
-          <w:szCs w:val="20"/>
-          <w:lang w:val="en-GB" w:eastAsia="de-DE"/>
-        </w:rPr>
-        <w:t xml:space="preserve"> @ 2181</w:t>
+        <w:t>: localhost @ 2181</w:t>
       </w:r>
     </w:p>
     <w:p>
@@ -4386,27 +5248,7 @@
           <w:szCs w:val="20"/>
           <w:lang w:val="en-GB" w:eastAsia="de-DE"/>
         </w:rPr>
-        <w:t xml:space="preserve">: </w:t>
-      </w:r>
-      <w:proofErr w:type="spellStart"/>
-      <w:r>
-        <w:rPr>
-          <w:rFonts w:ascii="Courier New" w:eastAsia="Times New Roman" w:hAnsi="Courier New" w:cs="Courier New"/>
-          <w:sz w:val="20"/>
-          <w:szCs w:val="20"/>
-          <w:lang w:val="en-GB" w:eastAsia="de-DE"/>
-        </w:rPr>
-        <w:t>localhost</w:t>
-      </w:r>
-      <w:proofErr w:type="spellEnd"/>
-      <w:r>
-        <w:rPr>
-          <w:rFonts w:ascii="Courier New" w:eastAsia="Times New Roman" w:hAnsi="Courier New" w:cs="Courier New"/>
-          <w:sz w:val="20"/>
-          <w:szCs w:val="20"/>
-          <w:lang w:val="en-GB" w:eastAsia="de-DE"/>
-        </w:rPr>
-        <w:t xml:space="preserve"> @ 6627</w:t>
+        <w:t>: localhost @ 6627</w:t>
       </w:r>
     </w:p>
     <w:p>
@@ -4466,27 +5308,7 @@
           <w:szCs w:val="20"/>
           <w:lang w:val="en-GB" w:eastAsia="de-DE"/>
         </w:rPr>
-        <w:t xml:space="preserve">: </w:t>
-      </w:r>
-      <w:proofErr w:type="spellStart"/>
-      <w:r>
-        <w:rPr>
-          <w:rFonts w:ascii="Courier New" w:eastAsia="Times New Roman" w:hAnsi="Courier New" w:cs="Courier New"/>
-          <w:sz w:val="20"/>
-          <w:szCs w:val="20"/>
-          <w:lang w:val="en-GB" w:eastAsia="de-DE"/>
-        </w:rPr>
-        <w:t>localhost</w:t>
-      </w:r>
-      <w:proofErr w:type="spellEnd"/>
-      <w:r>
-        <w:rPr>
-          <w:rFonts w:ascii="Courier New" w:eastAsia="Times New Roman" w:hAnsi="Courier New" w:cs="Courier New"/>
-          <w:sz w:val="20"/>
-          <w:szCs w:val="20"/>
-          <w:lang w:val="en-GB" w:eastAsia="de-DE"/>
-        </w:rPr>
-        <w:t xml:space="preserve"> @ 9998</w:t>
+        <w:t>: localhost @ 9998</w:t>
       </w:r>
     </w:p>
     <w:p>
@@ -6245,15 +7067,15 @@
 </file>
 
 <file path=word/comments.xml><?xml version="1.0" encoding="utf-8"?>
-<w:comments xmlns:ve="http://schemas.openxmlformats.org/markup-compatibility/2006" xmlns:o="urn:schemas-microsoft-com:office:office" xmlns:r="http://schemas.openxmlformats.org/officeDocument/2006/relationships" xmlns:m="http://schemas.openxmlformats.org/officeDocument/2006/math" xmlns:v="urn:schemas-microsoft-com:vml" xmlns:wp="http://schemas.openxmlformats.org/drawingml/2006/wordprocessingDrawing" xmlns:w10="urn:schemas-microsoft-com:office:word" xmlns:w="http://schemas.openxmlformats.org/wordprocessingml/2006/main" xmlns:wne="http://schemas.microsoft.com/office/word/2006/wordml">
+<w:comments xmlns:wpc="http://schemas.microsoft.com/office/word/2010/wordprocessingCanvas" xmlns:mc="http://schemas.openxmlformats.org/markup-compatibility/2006" xmlns:o="urn:schemas-microsoft-com:office:office" xmlns:r="http://schemas.openxmlformats.org/officeDocument/2006/relationships" xmlns:m="http://schemas.openxmlformats.org/officeDocument/2006/math" xmlns:v="urn:schemas-microsoft-com:vml" xmlns:wp14="http://schemas.microsoft.com/office/word/2010/wordprocessingDrawing" xmlns:wp="http://schemas.openxmlformats.org/drawingml/2006/wordprocessingDrawing" xmlns:w10="urn:schemas-microsoft-com:office:word" xmlns:w="http://schemas.openxmlformats.org/wordprocessingml/2006/main" xmlns:w14="http://schemas.microsoft.com/office/word/2010/wordml" xmlns:wpg="http://schemas.microsoft.com/office/word/2010/wordprocessingGroup" xmlns:wpi="http://schemas.microsoft.com/office/word/2010/wordprocessingInk" xmlns:wne="http://schemas.microsoft.com/office/word/2006/wordml" xmlns:wps="http://schemas.microsoft.com/office/word/2010/wordprocessingShape" mc:Ignorable="w14 wp14">
   <w:comment w:id="0" w:author="Holger Eichelberger" w:date="2016-08-02T10:14:00Z" w:initials="he">
     <w:p>
       <w:pPr>
-        <w:pStyle w:val="CommentText"/>
-      </w:pPr>
-      <w:r>
-        <w:rPr>
-          <w:rStyle w:val="CommentReference"/>
+        <w:pStyle w:val="Kommentartext"/>
+      </w:pPr>
+      <w:r>
+        <w:rPr>
+          <w:rStyle w:val="Kommentarzeichen"/>
         </w:rPr>
         <w:annotationRef/>
       </w:r>
@@ -6265,11 +7087,11 @@
   <w:comment w:id="1" w:author="Holger Eichelberger" w:date="2016-08-02T10:14:00Z" w:initials="he">
     <w:p>
       <w:pPr>
-        <w:pStyle w:val="CommentText"/>
-      </w:pPr>
-      <w:r>
-        <w:rPr>
-          <w:rStyle w:val="CommentReference"/>
+        <w:pStyle w:val="Kommentartext"/>
+      </w:pPr>
+      <w:r>
+        <w:rPr>
+          <w:rStyle w:val="Kommentarzeichen"/>
         </w:rPr>
         <w:annotationRef/>
       </w:r>
@@ -6282,7 +7104,7 @@
 </file>
 
 <file path=word/numbering.xml><?xml version="1.0" encoding="utf-8"?>
-<w:numbering xmlns:ve="http://schemas.openxmlformats.org/markup-compatibility/2006" xmlns:o="urn:schemas-microsoft-com:office:office" xmlns:r="http://schemas.openxmlformats.org/officeDocument/2006/relationships" xmlns:m="http://schemas.openxmlformats.org/officeDocument/2006/math" xmlns:v="urn:schemas-microsoft-com:vml" xmlns:wp="http://schemas.openxmlformats.org/drawingml/2006/wordprocessingDrawing" xmlns:w10="urn:schemas-microsoft-com:office:word" xmlns:w="http://schemas.openxmlformats.org/wordprocessingml/2006/main" xmlns:wne="http://schemas.microsoft.com/office/word/2006/wordml">
+<w:numbering xmlns:wpc="http://schemas.microsoft.com/office/word/2010/wordprocessingCanvas" xmlns:mc="http://schemas.openxmlformats.org/markup-compatibility/2006" xmlns:o="urn:schemas-microsoft-com:office:office" xmlns:r="http://schemas.openxmlformats.org/officeDocument/2006/relationships" xmlns:m="http://schemas.openxmlformats.org/officeDocument/2006/math" xmlns:v="urn:schemas-microsoft-com:vml" xmlns:wp14="http://schemas.microsoft.com/office/word/2010/wordprocessingDrawing" xmlns:wp="http://schemas.openxmlformats.org/drawingml/2006/wordprocessingDrawing" xmlns:w10="urn:schemas-microsoft-com:office:word" xmlns:w="http://schemas.openxmlformats.org/wordprocessingml/2006/main" xmlns:w14="http://schemas.microsoft.com/office/word/2010/wordml" xmlns:wpg="http://schemas.microsoft.com/office/word/2010/wordprocessingGroup" xmlns:wpi="http://schemas.microsoft.com/office/word/2010/wordprocessingInk" xmlns:wne="http://schemas.microsoft.com/office/word/2006/wordml" xmlns:wps="http://schemas.microsoft.com/office/word/2010/wordprocessingShape" mc:Ignorable="w14 wp14">
   <w:abstractNum w:abstractNumId="0">
     <w:nsid w:val="134C081A"/>
     <w:multiLevelType w:val="multilevel"/>
@@ -6319,7 +7141,7 @@
         <w:sz w:val="20"/>
       </w:rPr>
     </w:lvl>
-    <w:lvl w:ilvl="2" w:tentative="1">
+    <w:lvl w:ilvl="2">
       <w:start w:val="1"/>
       <w:numFmt w:val="bullet"/>
       <w:lvlText w:val=""/>
@@ -7029,6 +7851,155 @@
     </w:lvl>
   </w:abstractNum>
   <w:abstractNum w:abstractNumId="5">
+    <w:nsid w:val="6F4E5405"/>
+    <w:multiLevelType w:val="multilevel"/>
+    <w:tmpl w:val="2DCAF536"/>
+    <w:lvl w:ilvl="0">
+      <w:start w:val="1"/>
+      <w:numFmt w:val="bullet"/>
+      <w:lvlText w:val=""/>
+      <w:lvlJc w:val="left"/>
+      <w:pPr>
+        <w:tabs>
+          <w:tab w:val="num" w:pos="720"/>
+        </w:tabs>
+        <w:ind w:left="720" w:hanging="360"/>
+      </w:pPr>
+      <w:rPr>
+        <w:rFonts w:ascii="Symbol" w:hAnsi="Symbol" w:hint="default"/>
+        <w:sz w:val="20"/>
+      </w:rPr>
+    </w:lvl>
+    <w:lvl w:ilvl="1">
+      <w:start w:val="1"/>
+      <w:numFmt w:val="bullet"/>
+      <w:lvlText w:val="o"/>
+      <w:lvlJc w:val="left"/>
+      <w:pPr>
+        <w:tabs>
+          <w:tab w:val="num" w:pos="1440"/>
+        </w:tabs>
+        <w:ind w:left="1440" w:hanging="360"/>
+      </w:pPr>
+      <w:rPr>
+        <w:rFonts w:ascii="Courier New" w:hAnsi="Courier New" w:hint="default"/>
+        <w:sz w:val="20"/>
+      </w:rPr>
+    </w:lvl>
+    <w:lvl w:ilvl="2" w:tentative="1">
+      <w:start w:val="1"/>
+      <w:numFmt w:val="bullet"/>
+      <w:lvlText w:val=""/>
+      <w:lvlJc w:val="left"/>
+      <w:pPr>
+        <w:tabs>
+          <w:tab w:val="num" w:pos="2160"/>
+        </w:tabs>
+        <w:ind w:left="2160" w:hanging="360"/>
+      </w:pPr>
+      <w:rPr>
+        <w:rFonts w:ascii="Wingdings" w:hAnsi="Wingdings" w:hint="default"/>
+        <w:sz w:val="20"/>
+      </w:rPr>
+    </w:lvl>
+    <w:lvl w:ilvl="3" w:tentative="1">
+      <w:start w:val="1"/>
+      <w:numFmt w:val="bullet"/>
+      <w:lvlText w:val=""/>
+      <w:lvlJc w:val="left"/>
+      <w:pPr>
+        <w:tabs>
+          <w:tab w:val="num" w:pos="2880"/>
+        </w:tabs>
+        <w:ind w:left="2880" w:hanging="360"/>
+      </w:pPr>
+      <w:rPr>
+        <w:rFonts w:ascii="Wingdings" w:hAnsi="Wingdings" w:hint="default"/>
+        <w:sz w:val="20"/>
+      </w:rPr>
+    </w:lvl>
+    <w:lvl w:ilvl="4" w:tentative="1">
+      <w:start w:val="1"/>
+      <w:numFmt w:val="bullet"/>
+      <w:lvlText w:val=""/>
+      <w:lvlJc w:val="left"/>
+      <w:pPr>
+        <w:tabs>
+          <w:tab w:val="num" w:pos="3600"/>
+        </w:tabs>
+        <w:ind w:left="3600" w:hanging="360"/>
+      </w:pPr>
+      <w:rPr>
+        <w:rFonts w:ascii="Wingdings" w:hAnsi="Wingdings" w:hint="default"/>
+        <w:sz w:val="20"/>
+      </w:rPr>
+    </w:lvl>
+    <w:lvl w:ilvl="5" w:tentative="1">
+      <w:start w:val="1"/>
+      <w:numFmt w:val="bullet"/>
+      <w:lvlText w:val=""/>
+      <w:lvlJc w:val="left"/>
+      <w:pPr>
+        <w:tabs>
+          <w:tab w:val="num" w:pos="4320"/>
+        </w:tabs>
+        <w:ind w:left="4320" w:hanging="360"/>
+      </w:pPr>
+      <w:rPr>
+        <w:rFonts w:ascii="Wingdings" w:hAnsi="Wingdings" w:hint="default"/>
+        <w:sz w:val="20"/>
+      </w:rPr>
+    </w:lvl>
+    <w:lvl w:ilvl="6" w:tentative="1">
+      <w:start w:val="1"/>
+      <w:numFmt w:val="bullet"/>
+      <w:lvlText w:val=""/>
+      <w:lvlJc w:val="left"/>
+      <w:pPr>
+        <w:tabs>
+          <w:tab w:val="num" w:pos="5040"/>
+        </w:tabs>
+        <w:ind w:left="5040" w:hanging="360"/>
+      </w:pPr>
+      <w:rPr>
+        <w:rFonts w:ascii="Wingdings" w:hAnsi="Wingdings" w:hint="default"/>
+        <w:sz w:val="20"/>
+      </w:rPr>
+    </w:lvl>
+    <w:lvl w:ilvl="7" w:tentative="1">
+      <w:start w:val="1"/>
+      <w:numFmt w:val="bullet"/>
+      <w:lvlText w:val=""/>
+      <w:lvlJc w:val="left"/>
+      <w:pPr>
+        <w:tabs>
+          <w:tab w:val="num" w:pos="5760"/>
+        </w:tabs>
+        <w:ind w:left="5760" w:hanging="360"/>
+      </w:pPr>
+      <w:rPr>
+        <w:rFonts w:ascii="Wingdings" w:hAnsi="Wingdings" w:hint="default"/>
+        <w:sz w:val="20"/>
+      </w:rPr>
+    </w:lvl>
+    <w:lvl w:ilvl="8" w:tentative="1">
+      <w:start w:val="1"/>
+      <w:numFmt w:val="bullet"/>
+      <w:lvlText w:val=""/>
+      <w:lvlJc w:val="left"/>
+      <w:pPr>
+        <w:tabs>
+          <w:tab w:val="num" w:pos="6480"/>
+        </w:tabs>
+        <w:ind w:left="6480" w:hanging="360"/>
+      </w:pPr>
+      <w:rPr>
+        <w:rFonts w:ascii="Wingdings" w:hAnsi="Wingdings" w:hint="default"/>
+        <w:sz w:val="20"/>
+      </w:rPr>
+    </w:lvl>
+  </w:abstractNum>
+  <w:abstractNum w:abstractNumId="6">
     <w:nsid w:val="7B456559"/>
     <w:multiLevelType w:val="hybridMultilevel"/>
     <w:tmpl w:val="6B143A0E"/>
@@ -7117,7 +8088,7 @@
       </w:pPr>
     </w:lvl>
   </w:abstractNum>
-  <w:abstractNum w:abstractNumId="6">
+  <w:abstractNum w:abstractNumId="7">
     <w:nsid w:val="7F066248"/>
     <w:multiLevelType w:val="multilevel"/>
     <w:tmpl w:val="6FF0EE7A"/>
@@ -7266,7 +8237,7 @@
       </w:rPr>
     </w:lvl>
   </w:abstractNum>
-  <w:abstractNum w:abstractNumId="7">
+  <w:abstractNum w:abstractNumId="8">
     <w:nsid w:val="7FAD6847"/>
     <w:multiLevelType w:val="multilevel"/>
     <w:tmpl w:val="8D2E8808"/>
@@ -7419,7 +8390,7 @@
     <w:abstractNumId w:val="2"/>
   </w:num>
   <w:num w:numId="2">
-    <w:abstractNumId w:val="7"/>
+    <w:abstractNumId w:val="8"/>
   </w:num>
   <w:num w:numId="3">
     <w:abstractNumId w:val="4"/>
@@ -7431,19 +8402,22 @@
     <w:abstractNumId w:val="0"/>
   </w:num>
   <w:num w:numId="6">
-    <w:abstractNumId w:val="6"/>
+    <w:abstractNumId w:val="7"/>
   </w:num>
   <w:num w:numId="7">
-    <w:abstractNumId w:val="5"/>
+    <w:abstractNumId w:val="6"/>
   </w:num>
   <w:num w:numId="8">
     <w:abstractNumId w:val="1"/>
+  </w:num>
+  <w:num w:numId="9">
+    <w:abstractNumId w:val="5"/>
   </w:num>
 </w:numbering>
 </file>
 
 <file path=word/styles.xml><?xml version="1.0" encoding="utf-8"?>
-<w:styles xmlns:r="http://schemas.openxmlformats.org/officeDocument/2006/relationships" xmlns:w="http://schemas.openxmlformats.org/wordprocessingml/2006/main">
+<w:styles xmlns:mc="http://schemas.openxmlformats.org/markup-compatibility/2006" xmlns:r="http://schemas.openxmlformats.org/officeDocument/2006/relationships" xmlns:w="http://schemas.openxmlformats.org/wordprocessingml/2006/main" xmlns:w14="http://schemas.microsoft.com/office/word/2010/wordml" mc:Ignorable="w14">
   <w:docDefaults>
     <w:rPrDefault>
       <w:rPr>
@@ -7598,16 +8572,16 @@
     <w:lsdException w:name="Bibliography" w:uiPriority="37"/>
     <w:lsdException w:name="TOC Heading" w:uiPriority="39" w:qFormat="1"/>
   </w:latentStyles>
-  <w:style w:type="paragraph" w:default="1" w:styleId="Normal">
+  <w:style w:type="paragraph" w:default="1" w:styleId="Standard">
     <w:name w:val="Normal"/>
     <w:qFormat/>
     <w:rsid w:val="00F041BF"/>
   </w:style>
-  <w:style w:type="paragraph" w:styleId="Heading1">
+  <w:style w:type="paragraph" w:styleId="berschrift1">
     <w:name w:val="heading 1"/>
-    <w:basedOn w:val="Normal"/>
-    <w:next w:val="Normal"/>
-    <w:link w:val="Heading1Char"/>
+    <w:basedOn w:val="Standard"/>
+    <w:next w:val="Standard"/>
+    <w:link w:val="berschrift1Zchn"/>
     <w:uiPriority w:val="9"/>
     <w:qFormat/>
     <w:rsid w:val="006E1173"/>
@@ -7626,10 +8600,10 @@
       <w:szCs w:val="28"/>
     </w:rPr>
   </w:style>
-  <w:style w:type="paragraph" w:styleId="Heading2">
+  <w:style w:type="paragraph" w:styleId="berschrift2">
     <w:name w:val="heading 2"/>
-    <w:basedOn w:val="Normal"/>
-    <w:link w:val="Heading2Char"/>
+    <w:basedOn w:val="Standard"/>
+    <w:link w:val="berschrift2Zchn"/>
     <w:uiPriority w:val="9"/>
     <w:qFormat/>
     <w:rsid w:val="006E1173"/>
@@ -7646,18 +8620,17 @@
       <w:lang w:eastAsia="de-DE"/>
     </w:rPr>
   </w:style>
-  <w:style w:type="character" w:default="1" w:styleId="DefaultParagraphFont">
+  <w:style w:type="character" w:default="1" w:styleId="Absatz-Standardschriftart">
     <w:name w:val="Default Paragraph Font"/>
     <w:uiPriority w:val="1"/>
     <w:semiHidden/>
     <w:unhideWhenUsed/>
   </w:style>
-  <w:style w:type="table" w:default="1" w:styleId="TableNormal">
+  <w:style w:type="table" w:default="1" w:styleId="NormaleTabelle">
     <w:name w:val="Normal Table"/>
     <w:uiPriority w:val="99"/>
     <w:semiHidden/>
     <w:unhideWhenUsed/>
-    <w:qFormat/>
     <w:tblPr>
       <w:tblInd w:w="0" w:type="dxa"/>
       <w:tblCellMar>
@@ -7668,16 +8641,16 @@
       </w:tblCellMar>
     </w:tblPr>
   </w:style>
-  <w:style w:type="numbering" w:default="1" w:styleId="NoList">
+  <w:style w:type="numbering" w:default="1" w:styleId="KeineListe">
     <w:name w:val="No List"/>
     <w:uiPriority w:val="99"/>
     <w:semiHidden/>
     <w:unhideWhenUsed/>
   </w:style>
-  <w:style w:type="character" w:customStyle="1" w:styleId="Heading2Char">
-    <w:name w:val="Heading 2 Char"/>
-    <w:basedOn w:val="DefaultParagraphFont"/>
-    <w:link w:val="Heading2"/>
+  <w:style w:type="character" w:customStyle="1" w:styleId="berschrift2Zchn">
+    <w:name w:val="Überschrift 2 Zchn"/>
+    <w:basedOn w:val="Absatz-Standardschriftart"/>
+    <w:link w:val="berschrift2"/>
     <w:uiPriority w:val="9"/>
     <w:rsid w:val="006E1173"/>
     <w:rPr>
@@ -7689,9 +8662,9 @@
       <w:lang w:eastAsia="de-DE"/>
     </w:rPr>
   </w:style>
-  <w:style w:type="paragraph" w:styleId="NormalWeb">
+  <w:style w:type="paragraph" w:styleId="StandardWeb">
     <w:name w:val="Normal (Web)"/>
-    <w:basedOn w:val="Normal"/>
+    <w:basedOn w:val="Standard"/>
     <w:uiPriority w:val="99"/>
     <w:semiHidden/>
     <w:unhideWhenUsed/>
@@ -7706,9 +8679,9 @@
       <w:lang w:eastAsia="de-DE"/>
     </w:rPr>
   </w:style>
-  <w:style w:type="character" w:styleId="Emphasis">
+  <w:style w:type="character" w:styleId="Hervorhebung">
     <w:name w:val="Emphasis"/>
-    <w:basedOn w:val="DefaultParagraphFont"/>
+    <w:basedOn w:val="Absatz-Standardschriftart"/>
     <w:uiPriority w:val="20"/>
     <w:qFormat/>
     <w:rsid w:val="006E1173"/>
@@ -7717,11 +8690,11 @@
       <w:iCs/>
     </w:rPr>
   </w:style>
-  <w:style w:type="paragraph" w:styleId="z-TopofForm">
+  <w:style w:type="paragraph" w:styleId="z-Formularbeginn">
     <w:name w:val="HTML Top of Form"/>
-    <w:basedOn w:val="Normal"/>
-    <w:next w:val="Normal"/>
-    <w:link w:val="z-TopofFormChar"/>
+    <w:basedOn w:val="Standard"/>
+    <w:next w:val="Standard"/>
+    <w:link w:val="z-FormularbeginnZchn"/>
     <w:hidden/>
     <w:uiPriority w:val="99"/>
     <w:semiHidden/>
@@ -7742,10 +8715,10 @@
       <w:lang w:eastAsia="de-DE"/>
     </w:rPr>
   </w:style>
-  <w:style w:type="character" w:customStyle="1" w:styleId="z-TopofFormChar">
-    <w:name w:val="z-Top of Form Char"/>
-    <w:basedOn w:val="DefaultParagraphFont"/>
-    <w:link w:val="z-TopofForm"/>
+  <w:style w:type="character" w:customStyle="1" w:styleId="z-FormularbeginnZchn">
+    <w:name w:val="z-Formularbeginn Zchn"/>
+    <w:basedOn w:val="Absatz-Standardschriftart"/>
+    <w:link w:val="z-Formularbeginn"/>
     <w:uiPriority w:val="99"/>
     <w:semiHidden/>
     <w:rsid w:val="006E1173"/>
@@ -7757,11 +8730,11 @@
       <w:lang w:eastAsia="de-DE"/>
     </w:rPr>
   </w:style>
-  <w:style w:type="paragraph" w:styleId="z-BottomofForm">
+  <w:style w:type="paragraph" w:styleId="z-Formularende">
     <w:name w:val="HTML Bottom of Form"/>
-    <w:basedOn w:val="Normal"/>
-    <w:next w:val="Normal"/>
-    <w:link w:val="z-BottomofFormChar"/>
+    <w:basedOn w:val="Standard"/>
+    <w:next w:val="Standard"/>
+    <w:link w:val="z-FormularendeZchn"/>
     <w:hidden/>
     <w:uiPriority w:val="99"/>
     <w:semiHidden/>
@@ -7782,10 +8755,10 @@
       <w:lang w:eastAsia="de-DE"/>
     </w:rPr>
   </w:style>
-  <w:style w:type="character" w:customStyle="1" w:styleId="z-BottomofFormChar">
-    <w:name w:val="z-Bottom of Form Char"/>
-    <w:basedOn w:val="DefaultParagraphFont"/>
-    <w:link w:val="z-BottomofForm"/>
+  <w:style w:type="character" w:customStyle="1" w:styleId="z-FormularendeZchn">
+    <w:name w:val="z-Formularende Zchn"/>
+    <w:basedOn w:val="Absatz-Standardschriftart"/>
+    <w:link w:val="z-Formularende"/>
     <w:uiPriority w:val="99"/>
     <w:semiHidden/>
     <w:rsid w:val="006E1173"/>
@@ -7799,7 +8772,7 @@
   </w:style>
   <w:style w:type="character" w:styleId="HTMLCode">
     <w:name w:val="HTML Code"/>
-    <w:basedOn w:val="DefaultParagraphFont"/>
+    <w:basedOn w:val="Absatz-Standardschriftart"/>
     <w:uiPriority w:val="99"/>
     <w:semiHidden/>
     <w:unhideWhenUsed/>
@@ -7812,7 +8785,7 @@
   </w:style>
   <w:style w:type="character" w:styleId="Hyperlink">
     <w:name w:val="Hyperlink"/>
-    <w:basedOn w:val="DefaultParagraphFont"/>
+    <w:basedOn w:val="Absatz-Standardschriftart"/>
     <w:uiPriority w:val="99"/>
     <w:semiHidden/>
     <w:unhideWhenUsed/>
@@ -7822,9 +8795,9 @@
       <w:u w:val="single"/>
     </w:rPr>
   </w:style>
-  <w:style w:type="character" w:styleId="Strong">
+  <w:style w:type="character" w:styleId="Fett">
     <w:name w:val="Strong"/>
-    <w:basedOn w:val="DefaultParagraphFont"/>
+    <w:basedOn w:val="Absatz-Standardschriftart"/>
     <w:uiPriority w:val="22"/>
     <w:qFormat/>
     <w:rsid w:val="006E1173"/>
@@ -7833,10 +8806,10 @@
       <w:bCs/>
     </w:rPr>
   </w:style>
-  <w:style w:type="paragraph" w:styleId="HTMLPreformatted">
+  <w:style w:type="paragraph" w:styleId="HTMLVorformatiert">
     <w:name w:val="HTML Preformatted"/>
-    <w:basedOn w:val="Normal"/>
-    <w:link w:val="HTMLPreformattedChar"/>
+    <w:basedOn w:val="Standard"/>
+    <w:link w:val="HTMLVorformatiertZchn"/>
     <w:uiPriority w:val="99"/>
     <w:semiHidden/>
     <w:unhideWhenUsed/>
@@ -7869,10 +8842,10 @@
       <w:lang w:eastAsia="de-DE"/>
     </w:rPr>
   </w:style>
-  <w:style w:type="character" w:customStyle="1" w:styleId="HTMLPreformattedChar">
-    <w:name w:val="HTML Preformatted Char"/>
-    <w:basedOn w:val="DefaultParagraphFont"/>
-    <w:link w:val="HTMLPreformatted"/>
+  <w:style w:type="character" w:customStyle="1" w:styleId="HTMLVorformatiertZchn">
+    <w:name w:val="HTML Vorformatiert Zchn"/>
+    <w:basedOn w:val="Absatz-Standardschriftart"/>
+    <w:link w:val="HTMLVorformatiert"/>
     <w:uiPriority w:val="99"/>
     <w:semiHidden/>
     <w:rsid w:val="006E1173"/>
@@ -7883,10 +8856,10 @@
       <w:lang w:eastAsia="de-DE"/>
     </w:rPr>
   </w:style>
-  <w:style w:type="character" w:customStyle="1" w:styleId="Heading1Char">
-    <w:name w:val="Heading 1 Char"/>
-    <w:basedOn w:val="DefaultParagraphFont"/>
-    <w:link w:val="Heading1"/>
+  <w:style w:type="character" w:customStyle="1" w:styleId="berschrift1Zchn">
+    <w:name w:val="Überschrift 1 Zchn"/>
+    <w:basedOn w:val="Absatz-Standardschriftart"/>
+    <w:link w:val="berschrift1"/>
     <w:uiPriority w:val="9"/>
     <w:rsid w:val="006E1173"/>
     <w:rPr>
@@ -7898,9 +8871,9 @@
       <w:szCs w:val="28"/>
     </w:rPr>
   </w:style>
-  <w:style w:type="character" w:styleId="CommentReference">
+  <w:style w:type="character" w:styleId="Kommentarzeichen">
     <w:name w:val="annotation reference"/>
-    <w:basedOn w:val="DefaultParagraphFont"/>
+    <w:basedOn w:val="Absatz-Standardschriftart"/>
     <w:uiPriority w:val="99"/>
     <w:semiHidden/>
     <w:unhideWhenUsed/>
@@ -7910,10 +8883,10 @@
       <w:szCs w:val="16"/>
     </w:rPr>
   </w:style>
-  <w:style w:type="paragraph" w:styleId="CommentText">
+  <w:style w:type="paragraph" w:styleId="Kommentartext">
     <w:name w:val="annotation text"/>
-    <w:basedOn w:val="Normal"/>
-    <w:link w:val="CommentTextChar"/>
+    <w:basedOn w:val="Standard"/>
+    <w:link w:val="KommentartextZchn"/>
     <w:uiPriority w:val="99"/>
     <w:semiHidden/>
     <w:unhideWhenUsed/>
@@ -7926,10 +8899,10 @@
       <w:szCs w:val="20"/>
     </w:rPr>
   </w:style>
-  <w:style w:type="character" w:customStyle="1" w:styleId="CommentTextChar">
-    <w:name w:val="Comment Text Char"/>
-    <w:basedOn w:val="DefaultParagraphFont"/>
-    <w:link w:val="CommentText"/>
+  <w:style w:type="character" w:customStyle="1" w:styleId="KommentartextZchn">
+    <w:name w:val="Kommentartext Zchn"/>
+    <w:basedOn w:val="Absatz-Standardschriftart"/>
+    <w:link w:val="Kommentartext"/>
     <w:uiPriority w:val="99"/>
     <w:semiHidden/>
     <w:rsid w:val="00DA469F"/>
@@ -7938,11 +8911,11 @@
       <w:szCs w:val="20"/>
     </w:rPr>
   </w:style>
-  <w:style w:type="paragraph" w:styleId="CommentSubject">
+  <w:style w:type="paragraph" w:styleId="Kommentarthema">
     <w:name w:val="annotation subject"/>
-    <w:basedOn w:val="CommentText"/>
-    <w:next w:val="CommentText"/>
-    <w:link w:val="CommentSubjectChar"/>
+    <w:basedOn w:val="Kommentartext"/>
+    <w:next w:val="Kommentartext"/>
+    <w:link w:val="KommentarthemaZchn"/>
     <w:uiPriority w:val="99"/>
     <w:semiHidden/>
     <w:unhideWhenUsed/>
@@ -7952,22 +8925,24 @@
       <w:bCs/>
     </w:rPr>
   </w:style>
-  <w:style w:type="character" w:customStyle="1" w:styleId="CommentSubjectChar">
-    <w:name w:val="Comment Subject Char"/>
-    <w:basedOn w:val="CommentTextChar"/>
-    <w:link w:val="CommentSubject"/>
+  <w:style w:type="character" w:customStyle="1" w:styleId="KommentarthemaZchn">
+    <w:name w:val="Kommentarthema Zchn"/>
+    <w:basedOn w:val="KommentartextZchn"/>
+    <w:link w:val="Kommentarthema"/>
     <w:uiPriority w:val="99"/>
     <w:semiHidden/>
     <w:rsid w:val="00DA469F"/>
     <w:rPr>
       <w:b/>
       <w:bCs/>
+      <w:sz w:val="20"/>
+      <w:szCs w:val="20"/>
     </w:rPr>
   </w:style>
-  <w:style w:type="paragraph" w:styleId="BalloonText">
+  <w:style w:type="paragraph" w:styleId="Sprechblasentext">
     <w:name w:val="Balloon Text"/>
-    <w:basedOn w:val="Normal"/>
-    <w:link w:val="BalloonTextChar"/>
+    <w:basedOn w:val="Standard"/>
+    <w:link w:val="SprechblasentextZchn"/>
     <w:uiPriority w:val="99"/>
     <w:semiHidden/>
     <w:unhideWhenUsed/>
@@ -7981,10 +8956,10 @@
       <w:szCs w:val="16"/>
     </w:rPr>
   </w:style>
-  <w:style w:type="character" w:customStyle="1" w:styleId="BalloonTextChar">
-    <w:name w:val="Balloon Text Char"/>
-    <w:basedOn w:val="DefaultParagraphFont"/>
-    <w:link w:val="BalloonText"/>
+  <w:style w:type="character" w:customStyle="1" w:styleId="SprechblasentextZchn">
+    <w:name w:val="Sprechblasentext Zchn"/>
+    <w:basedOn w:val="Absatz-Standardschriftart"/>
+    <w:link w:val="Sprechblasentext"/>
     <w:uiPriority w:val="99"/>
     <w:semiHidden/>
     <w:rsid w:val="00DA469F"/>
@@ -7993,6 +8968,196 @@
       <w:sz w:val="16"/>
       <w:szCs w:val="16"/>
     </w:rPr>
+  </w:style>
+</w:styles>
+</file>
+
+<file path=word/stylesWithEffects.xml><?xml version="1.0" encoding="utf-8"?>
+<w:styles xmlns:wpc="http://schemas.microsoft.com/office/word/2010/wordprocessingCanvas" xmlns:mc="http://schemas.openxmlformats.org/markup-compatibility/2006" xmlns:o="urn:schemas-microsoft-com:office:office" xmlns:r="http://schemas.openxmlformats.org/officeDocument/2006/relationships" xmlns:m="http://schemas.openxmlformats.org/officeDocument/2006/math" xmlns:v="urn:schemas-microsoft-com:vml" xmlns:wp14="http://schemas.microsoft.com/office/word/2010/wordprocessingDrawing" xmlns:wp="http://schemas.openxmlformats.org/drawingml/2006/wordprocessingDrawing" xmlns:w10="urn:schemas-microsoft-com:office:word" xmlns:w="http://schemas.openxmlformats.org/wordprocessingml/2006/main" xmlns:w14="http://schemas.microsoft.com/office/word/2010/wordml" xmlns:wpg="http://schemas.microsoft.com/office/word/2010/wordprocessingGroup" xmlns:wpi="http://schemas.microsoft.com/office/word/2010/wordprocessingInk" xmlns:wne="http://schemas.microsoft.com/office/word/2006/wordml" xmlns:wps="http://schemas.microsoft.com/office/word/2010/wordprocessingShape" mc:Ignorable="w14 wp14">
+  <w:docDefaults>
+    <w:rPrDefault>
+      <w:rPr>
+        <w:rFonts w:asciiTheme="minorHAnsi" w:eastAsiaTheme="minorEastAsia" w:hAnsiTheme="minorHAnsi" w:cstheme="minorBidi"/>
+        <w:sz w:val="22"/>
+        <w:szCs w:val="22"/>
+        <w:lang w:val="de-DE" w:eastAsia="de-DE" w:bidi="ar-SA"/>
+      </w:rPr>
+    </w:rPrDefault>
+    <w:pPrDefault>
+      <w:pPr>
+        <w:spacing w:after="200" w:line="276" w:lineRule="auto"/>
+      </w:pPr>
+    </w:pPrDefault>
+  </w:docDefaults>
+  <w:latentStyles w:defLockedState="0" w:defUIPriority="99" w:defSemiHidden="1" w:defUnhideWhenUsed="1" w:defQFormat="0" w:count="267">
+    <w:lsdException w:name="Normal" w:semiHidden="0" w:uiPriority="0" w:unhideWhenUsed="0" w:qFormat="1"/>
+    <w:lsdException w:name="heading 1" w:semiHidden="0" w:uiPriority="9" w:unhideWhenUsed="0" w:qFormat="1"/>
+    <w:lsdException w:name="heading 2" w:uiPriority="9" w:qFormat="1"/>
+    <w:lsdException w:name="heading 3" w:uiPriority="9" w:qFormat="1"/>
+    <w:lsdException w:name="heading 4" w:uiPriority="9" w:qFormat="1"/>
+    <w:lsdException w:name="heading 5" w:uiPriority="9" w:qFormat="1"/>
+    <w:lsdException w:name="heading 6" w:uiPriority="9" w:qFormat="1"/>
+    <w:lsdException w:name="heading 7" w:uiPriority="9" w:qFormat="1"/>
+    <w:lsdException w:name="heading 8" w:uiPriority="9" w:qFormat="1"/>
+    <w:lsdException w:name="heading 9" w:uiPriority="9" w:qFormat="1"/>
+    <w:lsdException w:name="toc 1" w:uiPriority="39"/>
+    <w:lsdException w:name="toc 2" w:uiPriority="39"/>
+    <w:lsdException w:name="toc 3" w:uiPriority="39"/>
+    <w:lsdException w:name="toc 4" w:uiPriority="39"/>
+    <w:lsdException w:name="toc 5" w:uiPriority="39"/>
+    <w:lsdException w:name="toc 6" w:uiPriority="39"/>
+    <w:lsdException w:name="toc 7" w:uiPriority="39"/>
+    <w:lsdException w:name="toc 8" w:uiPriority="39"/>
+    <w:lsdException w:name="toc 9" w:uiPriority="39"/>
+    <w:lsdException w:name="caption" w:uiPriority="35" w:qFormat="1"/>
+    <w:lsdException w:name="Title" w:semiHidden="0" w:uiPriority="10" w:unhideWhenUsed="0" w:qFormat="1"/>
+    <w:lsdException w:name="Default Paragraph Font" w:uiPriority="1"/>
+    <w:lsdException w:name="Subtitle" w:semiHidden="0" w:uiPriority="11" w:unhideWhenUsed="0" w:qFormat="1"/>
+    <w:lsdException w:name="Strong" w:semiHidden="0" w:uiPriority="22" w:unhideWhenUsed="0" w:qFormat="1"/>
+    <w:lsdException w:name="Emphasis" w:semiHidden="0" w:uiPriority="20" w:unhideWhenUsed="0" w:qFormat="1"/>
+    <w:lsdException w:name="Table Grid" w:semiHidden="0" w:uiPriority="59" w:unhideWhenUsed="0"/>
+    <w:lsdException w:name="Placeholder Text" w:unhideWhenUsed="0"/>
+    <w:lsdException w:name="No Spacing" w:semiHidden="0" w:uiPriority="1" w:unhideWhenUsed="0" w:qFormat="1"/>
+    <w:lsdException w:name="Light Shading" w:semiHidden="0" w:uiPriority="60" w:unhideWhenUsed="0"/>
+    <w:lsdException w:name="Light List" w:semiHidden="0" w:uiPriority="61" w:unhideWhenUsed="0"/>
+    <w:lsdException w:name="Light Grid" w:semiHidden="0" w:uiPriority="62" w:unhideWhenUsed="0"/>
+    <w:lsdException w:name="Medium Shading 1" w:semiHidden="0" w:uiPriority="63" w:unhideWhenUsed="0"/>
+    <w:lsdException w:name="Medium Shading 2" w:semiHidden="0" w:uiPriority="64" w:unhideWhenUsed="0"/>
+    <w:lsdException w:name="Medium List 1" w:semiHidden="0" w:uiPriority="65" w:unhideWhenUsed="0"/>
+    <w:lsdException w:name="Medium List 2" w:semiHidden="0" w:uiPriority="66" w:unhideWhenUsed="0"/>
+    <w:lsdException w:name="Medium Grid 1" w:semiHidden="0" w:uiPriority="67" w:unhideWhenUsed="0"/>
+    <w:lsdException w:name="Medium Grid 2" w:semiHidden="0" w:uiPriority="68" w:unhideWhenUsed="0"/>
+    <w:lsdException w:name="Medium Grid 3" w:semiHidden="0" w:uiPriority="69" w:unhideWhenUsed="0"/>
+    <w:lsdException w:name="Dark List" w:semiHidden="0" w:uiPriority="70" w:unhideWhenUsed="0"/>
+    <w:lsdException w:name="Colorful Shading" w:semiHidden="0" w:uiPriority="71" w:unhideWhenUsed="0"/>
+    <w:lsdException w:name="Colorful List" w:semiHidden="0" w:uiPriority="72" w:unhideWhenUsed="0"/>
+    <w:lsdException w:name="Colorful Grid" w:semiHidden="0" w:uiPriority="73" w:unhideWhenUsed="0"/>
+    <w:lsdException w:name="Light Shading Accent 1" w:semiHidden="0" w:uiPriority="60" w:unhideWhenUsed="0"/>
+    <w:lsdException w:name="Light List Accent 1" w:semiHidden="0" w:uiPriority="61" w:unhideWhenUsed="0"/>
+    <w:lsdException w:name="Light Grid Accent 1" w:semiHidden="0" w:uiPriority="62" w:unhideWhenUsed="0"/>
+    <w:lsdException w:name="Medium Shading 1 Accent 1" w:semiHidden="0" w:uiPriority="63" w:unhideWhenUsed="0"/>
+    <w:lsdException w:name="Medium Shading 2 Accent 1" w:semiHidden="0" w:uiPriority="64" w:unhideWhenUsed="0"/>
+    <w:lsdException w:name="Medium List 1 Accent 1" w:semiHidden="0" w:uiPriority="65" w:unhideWhenUsed="0"/>
+    <w:lsdException w:name="Revision" w:unhideWhenUsed="0"/>
+    <w:lsdException w:name="List Paragraph" w:semiHidden="0" w:uiPriority="34" w:unhideWhenUsed="0" w:qFormat="1"/>
+    <w:lsdException w:name="Quote" w:semiHidden="0" w:uiPriority="29" w:unhideWhenUsed="0" w:qFormat="1"/>
+    <w:lsdException w:name="Intense Quote" w:semiHidden="0" w:uiPriority="30" w:unhideWhenUsed="0" w:qFormat="1"/>
+    <w:lsdException w:name="Medium List 2 Accent 1" w:semiHidden="0" w:uiPriority="66" w:unhideWhenUsed="0"/>
+    <w:lsdException w:name="Medium Grid 1 Accent 1" w:semiHidden="0" w:uiPriority="67" w:unhideWhenUsed="0"/>
+    <w:lsdException w:name="Medium Grid 2 Accent 1" w:semiHidden="0" w:uiPriority="68" w:unhideWhenUsed="0"/>
+    <w:lsdException w:name="Medium Grid 3 Accent 1" w:semiHidden="0" w:uiPriority="69" w:unhideWhenUsed="0"/>
+    <w:lsdException w:name="Dark List Accent 1" w:semiHidden="0" w:uiPriority="70" w:unhideWhenUsed="0"/>
+    <w:lsdException w:name="Colorful Shading Accent 1" w:semiHidden="0" w:uiPriority="71" w:unhideWhenUsed="0"/>
+    <w:lsdException w:name="Colorful List Accent 1" w:semiHidden="0" w:uiPriority="72" w:unhideWhenUsed="0"/>
+    <w:lsdException w:name="Colorful Grid Accent 1" w:semiHidden="0" w:uiPriority="73" w:unhideWhenUsed="0"/>
+    <w:lsdException w:name="Light Shading Accent 2" w:semiHidden="0" w:uiPriority="60" w:unhideWhenUsed="0"/>
+    <w:lsdException w:name="Light List Accent 2" w:semiHidden="0" w:uiPriority="61" w:unhideWhenUsed="0"/>
+    <w:lsdException w:name="Light Grid Accent 2" w:semiHidden="0" w:uiPriority="62" w:unhideWhenUsed="0"/>
+    <w:lsdException w:name="Medium Shading 1 Accent 2" w:semiHidden="0" w:uiPriority="63" w:unhideWhenUsed="0"/>
+    <w:lsdException w:name="Medium Shading 2 Accent 2" w:semiHidden="0" w:uiPriority="64" w:unhideWhenUsed="0"/>
+    <w:lsdException w:name="Medium List 1 Accent 2" w:semiHidden="0" w:uiPriority="65" w:unhideWhenUsed="0"/>
+    <w:lsdException w:name="Medium List 2 Accent 2" w:semiHidden="0" w:uiPriority="66" w:unhideWhenUsed="0"/>
+    <w:lsdException w:name="Medium Grid 1 Accent 2" w:semiHidden="0" w:uiPriority="67" w:unhideWhenUsed="0"/>
+    <w:lsdException w:name="Medium Grid 2 Accent 2" w:semiHidden="0" w:uiPriority="68" w:unhideWhenUsed="0"/>
+    <w:lsdException w:name="Medium Grid 3 Accent 2" w:semiHidden="0" w:uiPriority="69" w:unhideWhenUsed="0"/>
+    <w:lsdException w:name="Dark List Accent 2" w:semiHidden="0" w:uiPriority="70" w:unhideWhenUsed="0"/>
+    <w:lsdException w:name="Colorful Shading Accent 2" w:semiHidden="0" w:uiPriority="71" w:unhideWhenUsed="0"/>
+    <w:lsdException w:name="Colorful List Accent 2" w:semiHidden="0" w:uiPriority="72" w:unhideWhenUsed="0"/>
+    <w:lsdException w:name="Colorful Grid Accent 2" w:semiHidden="0" w:uiPriority="73" w:unhideWhenUsed="0"/>
+    <w:lsdException w:name="Light Shading Accent 3" w:semiHidden="0" w:uiPriority="60" w:unhideWhenUsed="0"/>
+    <w:lsdException w:name="Light List Accent 3" w:semiHidden="0" w:uiPriority="61" w:unhideWhenUsed="0"/>
+    <w:lsdException w:name="Light Grid Accent 3" w:semiHidden="0" w:uiPriority="62" w:unhideWhenUsed="0"/>
+    <w:lsdException w:name="Medium Shading 1 Accent 3" w:semiHidden="0" w:uiPriority="63" w:unhideWhenUsed="0"/>
+    <w:lsdException w:name="Medium Shading 2 Accent 3" w:semiHidden="0" w:uiPriority="64" w:unhideWhenUsed="0"/>
+    <w:lsdException w:name="Medium List 1 Accent 3" w:semiHidden="0" w:uiPriority="65" w:unhideWhenUsed="0"/>
+    <w:lsdException w:name="Medium List 2 Accent 3" w:semiHidden="0" w:uiPriority="66" w:unhideWhenUsed="0"/>
+    <w:lsdException w:name="Medium Grid 1 Accent 3" w:semiHidden="0" w:uiPriority="67" w:unhideWhenUsed="0"/>
+    <w:lsdException w:name="Medium Grid 2 Accent 3" w:semiHidden="0" w:uiPriority="68" w:unhideWhenUsed="0"/>
+    <w:lsdException w:name="Medium Grid 3 Accent 3" w:semiHidden="0" w:uiPriority="69" w:unhideWhenUsed="0"/>
+    <w:lsdException w:name="Dark List Accent 3" w:semiHidden="0" w:uiPriority="70" w:unhideWhenUsed="0"/>
+    <w:lsdException w:name="Colorful Shading Accent 3" w:semiHidden="0" w:uiPriority="71" w:unhideWhenUsed="0"/>
+    <w:lsdException w:name="Colorful List Accent 3" w:semiHidden="0" w:uiPriority="72" w:unhideWhenUsed="0"/>
+    <w:lsdException w:name="Colorful Grid Accent 3" w:semiHidden="0" w:uiPriority="73" w:unhideWhenUsed="0"/>
+    <w:lsdException w:name="Light Shading Accent 4" w:semiHidden="0" w:uiPriority="60" w:unhideWhenUsed="0"/>
+    <w:lsdException w:name="Light List Accent 4" w:semiHidden="0" w:uiPriority="61" w:unhideWhenUsed="0"/>
+    <w:lsdException w:name="Light Grid Accent 4" w:semiHidden="0" w:uiPriority="62" w:unhideWhenUsed="0"/>
+    <w:lsdException w:name="Medium Shading 1 Accent 4" w:semiHidden="0" w:uiPriority="63" w:unhideWhenUsed="0"/>
+    <w:lsdException w:name="Medium Shading 2 Accent 4" w:semiHidden="0" w:uiPriority="64" w:unhideWhenUsed="0"/>
+    <w:lsdException w:name="Medium List 1 Accent 4" w:semiHidden="0" w:uiPriority="65" w:unhideWhenUsed="0"/>
+    <w:lsdException w:name="Medium List 2 Accent 4" w:semiHidden="0" w:uiPriority="66" w:unhideWhenUsed="0"/>
+    <w:lsdException w:name="Medium Grid 1 Accent 4" w:semiHidden="0" w:uiPriority="67" w:unhideWhenUsed="0"/>
+    <w:lsdException w:name="Medium Grid 2 Accent 4" w:semiHidden="0" w:uiPriority="68" w:unhideWhenUsed="0"/>
+    <w:lsdException w:name="Medium Grid 3 Accent 4" w:semiHidden="0" w:uiPriority="69" w:unhideWhenUsed="0"/>
+    <w:lsdException w:name="Dark List Accent 4" w:semiHidden="0" w:uiPriority="70" w:unhideWhenUsed="0"/>
+    <w:lsdException w:name="Colorful Shading Accent 4" w:semiHidden="0" w:uiPriority="71" w:unhideWhenUsed="0"/>
+    <w:lsdException w:name="Colorful List Accent 4" w:semiHidden="0" w:uiPriority="72" w:unhideWhenUsed="0"/>
+    <w:lsdException w:name="Colorful Grid Accent 4" w:semiHidden="0" w:uiPriority="73" w:unhideWhenUsed="0"/>
+    <w:lsdException w:name="Light Shading Accent 5" w:semiHidden="0" w:uiPriority="60" w:unhideWhenUsed="0"/>
+    <w:lsdException w:name="Light List Accent 5" w:semiHidden="0" w:uiPriority="61" w:unhideWhenUsed="0"/>
+    <w:lsdException w:name="Light Grid Accent 5" w:semiHidden="0" w:uiPriority="62" w:unhideWhenUsed="0"/>
+    <w:lsdException w:name="Medium Shading 1 Accent 5" w:semiHidden="0" w:uiPriority="63" w:unhideWhenUsed="0"/>
+    <w:lsdException w:name="Medium Shading 2 Accent 5" w:semiHidden="0" w:uiPriority="64" w:unhideWhenUsed="0"/>
+    <w:lsdException w:name="Medium List 1 Accent 5" w:semiHidden="0" w:uiPriority="65" w:unhideWhenUsed="0"/>
+    <w:lsdException w:name="Medium List 2 Accent 5" w:semiHidden="0" w:uiPriority="66" w:unhideWhenUsed="0"/>
+    <w:lsdException w:name="Medium Grid 1 Accent 5" w:semiHidden="0" w:uiPriority="67" w:unhideWhenUsed="0"/>
+    <w:lsdException w:name="Medium Grid 2 Accent 5" w:semiHidden="0" w:uiPriority="68" w:unhideWhenUsed="0"/>
+    <w:lsdException w:name="Medium Grid 3 Accent 5" w:semiHidden="0" w:uiPriority="69" w:unhideWhenUsed="0"/>
+    <w:lsdException w:name="Dark List Accent 5" w:semiHidden="0" w:uiPriority="70" w:unhideWhenUsed="0"/>
+    <w:lsdException w:name="Colorful Shading Accent 5" w:semiHidden="0" w:uiPriority="71" w:unhideWhenUsed="0"/>
+    <w:lsdException w:name="Colorful List Accent 5" w:semiHidden="0" w:uiPriority="72" w:unhideWhenUsed="0"/>
+    <w:lsdException w:name="Colorful Grid Accent 5" w:semiHidden="0" w:uiPriority="73" w:unhideWhenUsed="0"/>
+    <w:lsdException w:name="Light Shading Accent 6" w:semiHidden="0" w:uiPriority="60" w:unhideWhenUsed="0"/>
+    <w:lsdException w:name="Light List Accent 6" w:semiHidden="0" w:uiPriority="61" w:unhideWhenUsed="0"/>
+    <w:lsdException w:name="Light Grid Accent 6" w:semiHidden="0" w:uiPriority="62" w:unhideWhenUsed="0"/>
+    <w:lsdException w:name="Medium Shading 1 Accent 6" w:semiHidden="0" w:uiPriority="63" w:unhideWhenUsed="0"/>
+    <w:lsdException w:name="Medium Shading 2 Accent 6" w:semiHidden="0" w:uiPriority="64" w:unhideWhenUsed="0"/>
+    <w:lsdException w:name="Medium List 1 Accent 6" w:semiHidden="0" w:uiPriority="65" w:unhideWhenUsed="0"/>
+    <w:lsdException w:name="Medium List 2 Accent 6" w:semiHidden="0" w:uiPriority="66" w:unhideWhenUsed="0"/>
+    <w:lsdException w:name="Medium Grid 1 Accent 6" w:semiHidden="0" w:uiPriority="67" w:unhideWhenUsed="0"/>
+    <w:lsdException w:name="Medium Grid 2 Accent 6" w:semiHidden="0" w:uiPriority="68" w:unhideWhenUsed="0"/>
+    <w:lsdException w:name="Medium Grid 3 Accent 6" w:semiHidden="0" w:uiPriority="69" w:unhideWhenUsed="0"/>
+    <w:lsdException w:name="Dark List Accent 6" w:semiHidden="0" w:uiPriority="70" w:unhideWhenUsed="0"/>
+    <w:lsdException w:name="Colorful Shading Accent 6" w:semiHidden="0" w:uiPriority="71" w:unhideWhenUsed="0"/>
+    <w:lsdException w:name="Colorful List Accent 6" w:semiHidden="0" w:uiPriority="72" w:unhideWhenUsed="0"/>
+    <w:lsdException w:name="Colorful Grid Accent 6" w:semiHidden="0" w:uiPriority="73" w:unhideWhenUsed="0"/>
+    <w:lsdException w:name="Subtle Emphasis" w:semiHidden="0" w:uiPriority="19" w:unhideWhenUsed="0" w:qFormat="1"/>
+    <w:lsdException w:name="Intense Emphasis" w:semiHidden="0" w:uiPriority="21" w:unhideWhenUsed="0" w:qFormat="1"/>
+    <w:lsdException w:name="Subtle Reference" w:semiHidden="0" w:uiPriority="31" w:unhideWhenUsed="0" w:qFormat="1"/>
+    <w:lsdException w:name="Intense Reference" w:semiHidden="0" w:uiPriority="32" w:unhideWhenUsed="0" w:qFormat="1"/>
+    <w:lsdException w:name="Book Title" w:semiHidden="0" w:uiPriority="33" w:unhideWhenUsed="0" w:qFormat="1"/>
+    <w:lsdException w:name="Bibliography" w:uiPriority="37"/>
+    <w:lsdException w:name="TOC Heading" w:uiPriority="39" w:qFormat="1"/>
+  </w:latentStyles>
+  <w:style w:type="paragraph" w:default="1" w:styleId="Standard">
+    <w:name w:val="Normal"/>
+    <w:qFormat/>
+  </w:style>
+  <w:style w:type="character" w:default="1" w:styleId="Absatz-Standardschriftart">
+    <w:name w:val="Default Paragraph Font"/>
+    <w:uiPriority w:val="1"/>
+    <w:semiHidden/>
+    <w:unhideWhenUsed/>
+  </w:style>
+  <w:style w:type="table" w:default="1" w:styleId="NormaleTabelle">
+    <w:name w:val="Normal Table"/>
+    <w:uiPriority w:val="99"/>
+    <w:semiHidden/>
+    <w:unhideWhenUsed/>
+    <w:tblPr>
+      <w:tblInd w:w="0" w:type="dxa"/>
+      <w:tblCellMar>
+        <w:top w:w="0" w:type="dxa"/>
+        <w:left w:w="108" w:type="dxa"/>
+        <w:bottom w:w="0" w:type="dxa"/>
+        <w:right w:w="108" w:type="dxa"/>
+      </w:tblCellMar>
+    </w:tblPr>
+  </w:style>
+  <w:style w:type="numbering" w:default="1" w:styleId="KeineListe">
+    <w:name w:val="No List"/>
+    <w:uiPriority w:val="99"/>
+    <w:semiHidden/>
+    <w:unhideWhenUsed/>
   </w:style>
 </w:styles>
 </file>

</xml_diff>

<commit_message>
dynamic integration of volume measurement
- late on-demand locutor loading
- documentation update for locutor JVM switches
- test fix
</commit_message>
<xml_diff>
--- a/documentation/installation.docx
+++ b/documentation/installation.docx
@@ -2641,6 +2641,103 @@
           <w:szCs w:val="24"/>
           <w:lang w:val="en-GB" w:eastAsia="de-DE"/>
         </w:rPr>
+        <w:t xml:space="preserve">Define in </w:t>
+      </w:r>
+      <w:proofErr w:type="spellStart"/>
+      <w:r>
+        <w:rPr>
+          <w:rFonts w:ascii="Courier New" w:eastAsia="Times New Roman" w:hAnsi="Courier New" w:cs="Courier New"/>
+          <w:sz w:val="20"/>
+          <w:lang w:val="en-GB" w:eastAsia="de-DE"/>
+        </w:rPr>
+        <w:t>worker.childopts</w:t>
+      </w:r>
+      <w:proofErr w:type="spellEnd"/>
+      <w:r>
+        <w:rPr>
+          <w:rFonts w:ascii="Courier New" w:eastAsia="Times New Roman" w:hAnsi="Courier New" w:cs="Courier New"/>
+          <w:sz w:val="20"/>
+          <w:lang w:val="en-GB" w:eastAsia="de-DE"/>
+        </w:rPr>
+        <w:t>:</w:t>
+      </w:r>
+    </w:p>
+    <w:p>
+      <w:pPr>
+        <w:spacing w:after="0" w:line="240" w:lineRule="auto"/>
+        <w:ind w:left="720"/>
+        <w:jc w:val="both"/>
+        <w:rPr>
+          <w:rFonts w:ascii="Times New Roman" w:eastAsia="Times New Roman" w:hAnsi="Times New Roman" w:cs="Times New Roman"/>
+          <w:sz w:val="24"/>
+          <w:szCs w:val="24"/>
+          <w:lang w:val="en-GB" w:eastAsia="de-DE"/>
+        </w:rPr>
+      </w:pPr>
+      <w:r>
+        <w:rPr>
+          <w:rFonts w:ascii="Courier New" w:eastAsia="Times New Roman" w:hAnsi="Courier New" w:cs="Courier New"/>
+          <w:sz w:val="20"/>
+          <w:lang w:val="en-GB" w:eastAsia="de-DE"/>
+        </w:rPr>
+        <w:t>-</w:t>
+      </w:r>
+      <w:proofErr w:type="spellStart"/>
+      <w:r>
+        <w:rPr>
+          <w:rFonts w:ascii="Courier New" w:eastAsia="Times New Roman" w:hAnsi="Courier New" w:cs="Courier New"/>
+          <w:sz w:val="20"/>
+          <w:lang w:val="en-GB" w:eastAsia="de-DE"/>
+        </w:rPr>
+        <w:t>Dlocutor.infix</w:t>
+      </w:r>
+      <w:proofErr w:type="spellEnd"/>
+      <w:r>
+        <w:rPr>
+          <w:rFonts w:ascii="Courier New" w:eastAsia="Times New Roman" w:hAnsi="Courier New" w:cs="Courier New"/>
+          <w:sz w:val="20"/>
+          <w:lang w:val="en-GB" w:eastAsia="de-DE"/>
+        </w:rPr>
+        <w:t>=worker -</w:t>
+      </w:r>
+      <w:proofErr w:type="spellStart"/>
+      <w:r>
+        <w:rPr>
+          <w:rFonts w:ascii="Courier New" w:eastAsia="Times New Roman" w:hAnsi="Courier New" w:cs="Courier New"/>
+          <w:sz w:val="20"/>
+          <w:lang w:val="en-GB" w:eastAsia="de-DE"/>
+        </w:rPr>
+        <w:t>Dlocutor.ownInstance</w:t>
+      </w:r>
+      <w:proofErr w:type="spellEnd"/>
+      <w:r>
+        <w:rPr>
+          <w:rFonts w:ascii="Courier New" w:eastAsia="Times New Roman" w:hAnsi="Courier New" w:cs="Courier New"/>
+          <w:sz w:val="20"/>
+          <w:lang w:val="en-GB" w:eastAsia="de-DE"/>
+        </w:rPr>
+        <w:t>=TRUE</w:t>
+      </w:r>
+    </w:p>
+    <w:p>
+      <w:pPr>
+        <w:spacing w:after="0" w:line="240" w:lineRule="auto"/>
+        <w:ind w:left="720"/>
+        <w:jc w:val="both"/>
+        <w:rPr>
+          <w:rFonts w:ascii="Times New Roman" w:eastAsia="Times New Roman" w:hAnsi="Times New Roman" w:cs="Times New Roman"/>
+          <w:sz w:val="24"/>
+          <w:szCs w:val="24"/>
+          <w:lang w:val="en-GB" w:eastAsia="de-DE"/>
+        </w:rPr>
+      </w:pPr>
+      <w:r>
+        <w:rPr>
+          <w:rFonts w:ascii="Times New Roman" w:eastAsia="Times New Roman" w:hAnsi="Times New Roman" w:cs="Times New Roman"/>
+          <w:sz w:val="24"/>
+          <w:szCs w:val="24"/>
+          <w:lang w:val="en-GB" w:eastAsia="de-DE"/>
+        </w:rPr>
         <w:t xml:space="preserve">For SPASS-meter add the following to </w:t>
       </w:r>
       <w:proofErr w:type="spellStart"/>
@@ -2839,43 +2936,7 @@
           <w:sz w:val="20"/>
           <w:lang w:val="en-GB" w:eastAsia="de-DE"/>
         </w:rPr>
-        <w:t>=FALSE -</w:t>
-      </w:r>
-      <w:proofErr w:type="spellStart"/>
-      <w:r>
-        <w:rPr>
-          <w:rFonts w:ascii="Courier New" w:eastAsia="Times New Roman" w:hAnsi="Courier New" w:cs="Courier New"/>
-          <w:sz w:val="20"/>
-          <w:lang w:val="en-GB" w:eastAsia="de-DE"/>
-        </w:rPr>
-        <w:t>Dlocutor.infix</w:t>
-      </w:r>
-      <w:proofErr w:type="spellEnd"/>
-      <w:r>
-        <w:rPr>
-          <w:rFonts w:ascii="Courier New" w:eastAsia="Times New Roman" w:hAnsi="Courier New" w:cs="Courier New"/>
-          <w:sz w:val="20"/>
-          <w:lang w:val="en-GB" w:eastAsia="de-DE"/>
-        </w:rPr>
-        <w:t>=worker -</w:t>
-      </w:r>
-      <w:proofErr w:type="spellStart"/>
-      <w:r>
-        <w:rPr>
-          <w:rFonts w:ascii="Courier New" w:eastAsia="Times New Roman" w:hAnsi="Courier New" w:cs="Courier New"/>
-          <w:sz w:val="20"/>
-          <w:lang w:val="en-GB" w:eastAsia="de-DE"/>
-        </w:rPr>
-        <w:t>Dlocutor.ownInstance</w:t>
-      </w:r>
-      <w:proofErr w:type="spellEnd"/>
-      <w:r>
-        <w:rPr>
-          <w:rFonts w:ascii="Courier New" w:eastAsia="Times New Roman" w:hAnsi="Courier New" w:cs="Courier New"/>
-          <w:sz w:val="20"/>
-          <w:lang w:val="en-GB" w:eastAsia="de-DE"/>
-        </w:rPr>
-        <w:t>=TRUE</w:t>
+        <w:t xml:space="preserve">=FALSE </w:t>
       </w:r>
     </w:p>
     <w:p>
@@ -3456,6 +3517,7 @@
           <w:szCs w:val="24"/>
           <w:lang w:val="en-GB" w:eastAsia="de-DE"/>
         </w:rPr>
+        <w:lastRenderedPageBreak/>
         <w:t>QualiMaster infrastructure:</w:t>
       </w:r>
       <w:r>
@@ -5184,6 +5246,7 @@
           <w:szCs w:val="24"/>
           <w:lang w:val="en-GB" w:eastAsia="de-DE"/>
         </w:rPr>
+        <w:lastRenderedPageBreak/>
         <w:t xml:space="preserve">optional: set </w:t>
       </w:r>
       <w:proofErr w:type="spellStart"/>
@@ -6306,6 +6369,7 @@
           <w:szCs w:val="24"/>
           <w:lang w:val="en-GB" w:eastAsia="de-DE"/>
         </w:rPr>
+        <w:lastRenderedPageBreak/>
         <w:t>Switch Algorithm.</w:t>
       </w:r>
       <w:r>
@@ -8708,6 +8772,7 @@
           <w:szCs w:val="20"/>
           <w:lang w:val="en-GB" w:eastAsia="de-DE"/>
         </w:rPr>
+        <w:lastRenderedPageBreak/>
         <w:t xml:space="preserve"> - update</w:t>
       </w:r>
     </w:p>

</xml_diff>